<commit_message>
fix: methods and materials
</commit_message>
<xml_diff>
--- a/Paper/Manuscript.docx
+++ b/Paper/Manuscript.docx
@@ -1,6 +1,6 @@
 
 <file path=word/document.xml><?xml version="1.0" encoding="utf-8"?>
-<w:document xmlns:wpc="http://schemas.microsoft.com/office/word/2010/wordprocessingCanvas" xmlns:mc="http://schemas.openxmlformats.org/markup-compatibility/2006" xmlns:o="urn:schemas-microsoft-com:office:office" xmlns:r="http://schemas.openxmlformats.org/officeDocument/2006/relationships" xmlns:m="http://schemas.openxmlformats.org/officeDocument/2006/math" xmlns:v="urn:schemas-microsoft-com:vml" xmlns:wp14="http://schemas.microsoft.com/office/word/2010/wordprocessingDrawing" xmlns:wp="http://schemas.openxmlformats.org/drawingml/2006/wordprocessingDrawing" xmlns:w10="urn:schemas-microsoft-com:office:word" xmlns:w="http://schemas.openxmlformats.org/wordprocessingml/2006/main" xmlns:w14="http://schemas.microsoft.com/office/word/2010/wordml" xmlns:w15="http://schemas.microsoft.com/office/word/2012/wordml" xmlns:wpg="http://schemas.microsoft.com/office/word/2010/wordprocessingGroup" xmlns:wpi="http://schemas.microsoft.com/office/word/2010/wordprocessingInk" xmlns:wne="http://schemas.microsoft.com/office/word/2006/wordml" xmlns:wps="http://schemas.microsoft.com/office/word/2010/wordprocessingShape" mc:Ignorable="w14 w15 wp14">
+<w:document xmlns:wpc="http://schemas.microsoft.com/office/word/2010/wordprocessingCanvas" xmlns:cx="http://schemas.microsoft.com/office/drawing/2014/chartex" xmlns:cx1="http://schemas.microsoft.com/office/drawing/2015/9/8/chartex" xmlns:cx2="http://schemas.microsoft.com/office/drawing/2015/10/21/chartex" xmlns:cx3="http://schemas.microsoft.com/office/drawing/2016/5/9/chartex" xmlns:cx4="http://schemas.microsoft.com/office/drawing/2016/5/10/chartex" xmlns:cx5="http://schemas.microsoft.com/office/drawing/2016/5/11/chartex" xmlns:cx6="http://schemas.microsoft.com/office/drawing/2016/5/12/chartex" xmlns:cx7="http://schemas.microsoft.com/office/drawing/2016/5/13/chartex" xmlns:cx8="http://schemas.microsoft.com/office/drawing/2016/5/14/chartex" xmlns:mc="http://schemas.openxmlformats.org/markup-compatibility/2006" xmlns:aink="http://schemas.microsoft.com/office/drawing/2016/ink" xmlns:am3d="http://schemas.microsoft.com/office/drawing/2017/model3d" xmlns:o="urn:schemas-microsoft-com:office:office" xmlns:r="http://schemas.openxmlformats.org/officeDocument/2006/relationships" xmlns:m="http://schemas.openxmlformats.org/officeDocument/2006/math" xmlns:v="urn:schemas-microsoft-com:vml" xmlns:wp14="http://schemas.microsoft.com/office/word/2010/wordprocessingDrawing" xmlns:wp="http://schemas.openxmlformats.org/drawingml/2006/wordprocessingDrawing" xmlns:w10="urn:schemas-microsoft-com:office:word" xmlns:w="http://schemas.openxmlformats.org/wordprocessingml/2006/main" xmlns:w14="http://schemas.microsoft.com/office/word/2010/wordml" xmlns:w15="http://schemas.microsoft.com/office/word/2012/wordml" xmlns:w16cex="http://schemas.microsoft.com/office/word/2018/wordml/cex" xmlns:w16cid="http://schemas.microsoft.com/office/word/2016/wordml/cid" xmlns:w16="http://schemas.microsoft.com/office/word/2018/wordml" xmlns:w16sdtdh="http://schemas.microsoft.com/office/word/2020/wordml/sdtdatahash" xmlns:w16se="http://schemas.microsoft.com/office/word/2015/wordml/symex" xmlns:wpg="http://schemas.microsoft.com/office/word/2010/wordprocessingGroup" xmlns:wpi="http://schemas.microsoft.com/office/word/2010/wordprocessingInk" xmlns:wne="http://schemas.microsoft.com/office/word/2006/wordml" xmlns:wps="http://schemas.microsoft.com/office/word/2010/wordprocessingShape" mc:Ignorable="w14 w15 w16se w16cid w16 w16cex w16sdtdh wp14">
   <w:body>
     <w:p>
       <w:pPr>
@@ -37,35 +37,26 @@
           <w:sz w:val="32"/>
           <w:szCs w:val="24"/>
         </w:rPr>
-        <w:t xml:space="preserve">of </w:t>
-      </w:r>
-      <w:r>
+        <w:t>of the Global South</w:t>
+      </w:r>
+    </w:p>
+    <w:p>
+      <w:pPr>
+        <w:jc w:val="center"/>
         <w:rPr>
           <w:rFonts w:ascii="Times New Roman" w:hAnsi="Times New Roman" w:cs="Times New Roman"/>
           <w:b/>
           <w:sz w:val="32"/>
           <w:szCs w:val="24"/>
         </w:rPr>
-        <w:t>the Global South</w:t>
-      </w:r>
-    </w:p>
-    <w:p>
-      <w:pPr>
-        <w:jc w:val="center"/>
+      </w:pPr>
+      <w:r>
         <w:rPr>
           <w:rFonts w:ascii="Times New Roman" w:hAnsi="Times New Roman" w:cs="Times New Roman"/>
           <w:b/>
           <w:sz w:val="32"/>
           <w:szCs w:val="24"/>
         </w:rPr>
-      </w:pPr>
-      <w:r>
-        <w:rPr>
-          <w:rFonts w:ascii="Times New Roman" w:hAnsi="Times New Roman" w:cs="Times New Roman"/>
-          <w:b/>
-          <w:sz w:val="32"/>
-          <w:szCs w:val="24"/>
-        </w:rPr>
         <w:t xml:space="preserve">embedded within the global economic market </w:t>
       </w:r>
     </w:p>
@@ -727,6 +718,170 @@
           <w:sz w:val="24"/>
           <w:szCs w:val="24"/>
         </w:rPr>
+        <w:t>.</w:t>
+      </w:r>
+      <w:r>
+        <w:rPr>
+          <w:rFonts w:ascii="Times New Roman" w:hAnsi="Times New Roman" w:cs="Times New Roman"/>
+          <w:sz w:val="24"/>
+          <w:szCs w:val="24"/>
+        </w:rPr>
+        <w:t xml:space="preserve"> </w:t>
+      </w:r>
+      <w:r>
+        <w:rPr>
+          <w:rFonts w:ascii="Times New Roman" w:hAnsi="Times New Roman" w:cs="Times New Roman"/>
+          <w:sz w:val="24"/>
+          <w:szCs w:val="24"/>
+        </w:rPr>
+        <w:t xml:space="preserve">When decomposing the virtual water of the Global South we found that the major responsible sectors transport accounts for X% of the total footprint, followed by X with x% and x with X%. </w:t>
+      </w:r>
+    </w:p>
+    <w:p>
+      <w:pPr>
+        <w:jc w:val="both"/>
+        <w:rPr>
+          <w:rFonts w:ascii="Times New Roman" w:hAnsi="Times New Roman" w:cs="Times New Roman"/>
+          <w:sz w:val="24"/>
+          <w:szCs w:val="24"/>
+        </w:rPr>
+      </w:pPr>
+    </w:p>
+    <w:p>
+      <w:pPr>
+        <w:jc w:val="both"/>
+        <w:rPr>
+          <w:rFonts w:ascii="Times New Roman" w:hAnsi="Times New Roman" w:cs="Times New Roman"/>
+          <w:sz w:val="24"/>
+          <w:szCs w:val="24"/>
+        </w:rPr>
+      </w:pPr>
+      <w:r>
+        <w:rPr>
+          <w:rFonts w:ascii="Times New Roman" w:hAnsi="Times New Roman" w:cs="Times New Roman"/>
+          <w:sz w:val="24"/>
+          <w:szCs w:val="24"/>
+        </w:rPr>
+        <w:t xml:space="preserve"> </w:t>
+      </w:r>
+      <w:r>
+        <w:rPr>
+          <w:rFonts w:ascii="Times New Roman" w:hAnsi="Times New Roman" w:cs="Times New Roman"/>
+          <w:sz w:val="24"/>
+          <w:szCs w:val="24"/>
+        </w:rPr>
+        <w:t xml:space="preserve">To </w:t>
+      </w:r>
+      <w:r>
+        <w:rPr>
+          <w:rFonts w:ascii="Times New Roman" w:hAnsi="Times New Roman" w:cs="Times New Roman"/>
+          <w:sz w:val="24"/>
+          <w:szCs w:val="24"/>
+        </w:rPr>
+        <w:t>place</w:t>
+      </w:r>
+      <w:r>
+        <w:rPr>
+          <w:rFonts w:ascii="Times New Roman" w:hAnsi="Times New Roman" w:cs="Times New Roman"/>
+          <w:sz w:val="24"/>
+          <w:szCs w:val="24"/>
+        </w:rPr>
+        <w:t xml:space="preserve"> the climate-induced uncertainties in perspective,</w:t>
+      </w:r>
+      <w:r>
+        <w:rPr>
+          <w:rFonts w:ascii="Times New Roman" w:hAnsi="Times New Roman" w:cs="Times New Roman"/>
+          <w:sz w:val="24"/>
+          <w:szCs w:val="24"/>
+        </w:rPr>
+        <w:t xml:space="preserve"> it is better to act in a pro-active approach and</w:t>
+      </w:r>
+      <w:r>
+        <w:rPr>
+          <w:rFonts w:ascii="Times New Roman" w:hAnsi="Times New Roman" w:cs="Times New Roman"/>
+          <w:sz w:val="24"/>
+          <w:szCs w:val="24"/>
+        </w:rPr>
+        <w:t xml:space="preserve"> spread </w:t>
+      </w:r>
+      <w:r>
+        <w:rPr>
+          <w:rFonts w:ascii="Times New Roman" w:hAnsi="Times New Roman" w:cs="Times New Roman"/>
+          <w:sz w:val="24"/>
+          <w:szCs w:val="24"/>
+        </w:rPr>
+        <w:t xml:space="preserve">environmental </w:t>
+      </w:r>
+      <w:r>
+        <w:rPr>
+          <w:rFonts w:ascii="Times New Roman" w:hAnsi="Times New Roman" w:cs="Times New Roman"/>
+          <w:sz w:val="24"/>
+          <w:szCs w:val="24"/>
+        </w:rPr>
+        <w:t xml:space="preserve">consciousness regarding the </w:t>
+      </w:r>
+      <w:r>
+        <w:rPr>
+          <w:rFonts w:ascii="Times New Roman" w:hAnsi="Times New Roman" w:cs="Times New Roman"/>
+          <w:sz w:val="24"/>
+          <w:szCs w:val="24"/>
+        </w:rPr>
+        <w:t>purchase</w:t>
+      </w:r>
+      <w:r>
+        <w:rPr>
+          <w:rFonts w:ascii="Times New Roman" w:hAnsi="Times New Roman" w:cs="Times New Roman"/>
+          <w:sz w:val="24"/>
+          <w:szCs w:val="24"/>
+        </w:rPr>
+        <w:t xml:space="preserve"> of </w:t>
+      </w:r>
+      <w:r>
+        <w:rPr>
+          <w:rFonts w:ascii="Times New Roman" w:hAnsi="Times New Roman" w:cs="Times New Roman"/>
+          <w:sz w:val="24"/>
+          <w:szCs w:val="24"/>
+        </w:rPr>
+        <w:t xml:space="preserve">products and services that are associated with less virtual water </w:t>
+      </w:r>
+      <w:r>
+        <w:rPr>
+          <w:rFonts w:ascii="Times New Roman" w:hAnsi="Times New Roman" w:cs="Times New Roman"/>
+          <w:sz w:val="24"/>
+          <w:szCs w:val="24"/>
+        </w:rPr>
+        <w:t>intensities</w:t>
+      </w:r>
+      <w:r>
+        <w:rPr>
+          <w:rFonts w:ascii="Times New Roman" w:hAnsi="Times New Roman" w:cs="Times New Roman"/>
+          <w:sz w:val="24"/>
+          <w:szCs w:val="24"/>
+        </w:rPr>
+        <w:t xml:space="preserve"> (both </w:t>
+      </w:r>
+      <w:r>
+        <w:rPr>
+          <w:rFonts w:ascii="Times New Roman" w:hAnsi="Times New Roman" w:cs="Times New Roman"/>
+          <w:sz w:val="24"/>
+          <w:szCs w:val="24"/>
+        </w:rPr>
+        <w:t>Blue</w:t>
+      </w:r>
+      <w:r>
+        <w:rPr>
+          <w:rFonts w:ascii="Times New Roman" w:hAnsi="Times New Roman" w:cs="Times New Roman"/>
+          <w:sz w:val="24"/>
+          <w:szCs w:val="24"/>
+        </w:rPr>
+        <w:t xml:space="preserve"> and Grey)</w:t>
+      </w:r>
+      <w:r>
+        <w:rPr>
+          <w:rFonts w:ascii="Times New Roman" w:hAnsi="Times New Roman" w:cs="Times New Roman"/>
+          <w:sz w:val="24"/>
+          <w:szCs w:val="24"/>
+        </w:rPr>
         <w:t xml:space="preserve">. </w:t>
       </w:r>
       <w:r>
@@ -735,126 +890,6 @@
           <w:sz w:val="24"/>
           <w:szCs w:val="24"/>
         </w:rPr>
-        <w:t xml:space="preserve">To </w:t>
-      </w:r>
-      <w:r>
-        <w:rPr>
-          <w:rFonts w:ascii="Times New Roman" w:hAnsi="Times New Roman" w:cs="Times New Roman"/>
-          <w:sz w:val="24"/>
-          <w:szCs w:val="24"/>
-        </w:rPr>
-        <w:t>place</w:t>
-      </w:r>
-      <w:r>
-        <w:rPr>
-          <w:rFonts w:ascii="Times New Roman" w:hAnsi="Times New Roman" w:cs="Times New Roman"/>
-          <w:sz w:val="24"/>
-          <w:szCs w:val="24"/>
-        </w:rPr>
-        <w:t xml:space="preserve"> the climate-induced uncertainties in perspective,</w:t>
-      </w:r>
-      <w:r>
-        <w:rPr>
-          <w:rFonts w:ascii="Times New Roman" w:hAnsi="Times New Roman" w:cs="Times New Roman"/>
-          <w:sz w:val="24"/>
-          <w:szCs w:val="24"/>
-        </w:rPr>
-        <w:t xml:space="preserve"> it is better to act in a pro-active approach and</w:t>
-      </w:r>
-      <w:r>
-        <w:rPr>
-          <w:rFonts w:ascii="Times New Roman" w:hAnsi="Times New Roman" w:cs="Times New Roman"/>
-          <w:sz w:val="24"/>
-          <w:szCs w:val="24"/>
-        </w:rPr>
-        <w:t xml:space="preserve"> spread </w:t>
-      </w:r>
-      <w:r>
-        <w:rPr>
-          <w:rFonts w:ascii="Times New Roman" w:hAnsi="Times New Roman" w:cs="Times New Roman"/>
-          <w:sz w:val="24"/>
-          <w:szCs w:val="24"/>
-        </w:rPr>
-        <w:t xml:space="preserve">environmental </w:t>
-      </w:r>
-      <w:r>
-        <w:rPr>
-          <w:rFonts w:ascii="Times New Roman" w:hAnsi="Times New Roman" w:cs="Times New Roman"/>
-          <w:sz w:val="24"/>
-          <w:szCs w:val="24"/>
-        </w:rPr>
-        <w:t xml:space="preserve">consciousness regarding the </w:t>
-      </w:r>
-      <w:r>
-        <w:rPr>
-          <w:rFonts w:ascii="Times New Roman" w:hAnsi="Times New Roman" w:cs="Times New Roman"/>
-          <w:sz w:val="24"/>
-          <w:szCs w:val="24"/>
-        </w:rPr>
-        <w:t>purchase</w:t>
-      </w:r>
-      <w:r>
-        <w:rPr>
-          <w:rFonts w:ascii="Times New Roman" w:hAnsi="Times New Roman" w:cs="Times New Roman"/>
-          <w:sz w:val="24"/>
-          <w:szCs w:val="24"/>
-        </w:rPr>
-        <w:t xml:space="preserve"> of </w:t>
-      </w:r>
-      <w:r>
-        <w:rPr>
-          <w:rFonts w:ascii="Times New Roman" w:hAnsi="Times New Roman" w:cs="Times New Roman"/>
-          <w:sz w:val="24"/>
-          <w:szCs w:val="24"/>
-        </w:rPr>
-        <w:t xml:space="preserve">products and services that are associated with less virtual water </w:t>
-      </w:r>
-      <w:r>
-        <w:rPr>
-          <w:rFonts w:ascii="Times New Roman" w:hAnsi="Times New Roman" w:cs="Times New Roman"/>
-          <w:sz w:val="24"/>
-          <w:szCs w:val="24"/>
-        </w:rPr>
-        <w:t>intensities</w:t>
-      </w:r>
-      <w:r>
-        <w:rPr>
-          <w:rFonts w:ascii="Times New Roman" w:hAnsi="Times New Roman" w:cs="Times New Roman"/>
-          <w:sz w:val="24"/>
-          <w:szCs w:val="24"/>
-        </w:rPr>
-        <w:t xml:space="preserve"> (both </w:t>
-      </w:r>
-      <w:r>
-        <w:rPr>
-          <w:rFonts w:ascii="Times New Roman" w:hAnsi="Times New Roman" w:cs="Times New Roman"/>
-          <w:sz w:val="24"/>
-          <w:szCs w:val="24"/>
-        </w:rPr>
-        <w:t>Blue</w:t>
-      </w:r>
-      <w:r>
-        <w:rPr>
-          <w:rFonts w:ascii="Times New Roman" w:hAnsi="Times New Roman" w:cs="Times New Roman"/>
-          <w:sz w:val="24"/>
-          <w:szCs w:val="24"/>
-        </w:rPr>
-        <w:t xml:space="preserve"> and Grey)</w:t>
-      </w:r>
-      <w:r>
-        <w:rPr>
-          <w:rFonts w:ascii="Times New Roman" w:hAnsi="Times New Roman" w:cs="Times New Roman"/>
-          <w:sz w:val="24"/>
-          <w:szCs w:val="24"/>
-        </w:rPr>
-        <w:t xml:space="preserve">. </w:t>
-      </w:r>
-      <w:r>
-        <w:rPr>
-          <w:rFonts w:ascii="Times New Roman" w:hAnsi="Times New Roman" w:cs="Times New Roman"/>
-          <w:sz w:val="24"/>
-          <w:szCs w:val="24"/>
-        </w:rPr>
         <w:t xml:space="preserve"> </w:t>
       </w:r>
     </w:p>
@@ -901,15 +936,7 @@
           <w:sz w:val="24"/>
           <w:szCs w:val="24"/>
         </w:rPr>
-        <w:t xml:space="preserve"> </w:t>
-      </w:r>
-      <w:r>
-        <w:rPr>
-          <w:rFonts w:ascii="Times New Roman" w:hAnsi="Times New Roman" w:cs="Times New Roman"/>
-          <w:sz w:val="24"/>
-          <w:szCs w:val="24"/>
-        </w:rPr>
-        <w:t>input-output analysis;</w:t>
+        <w:t xml:space="preserve"> input-output analysis;</w:t>
       </w:r>
       <w:r>
         <w:rPr>
@@ -1190,7 +1217,25 @@
           <w:sz w:val="24"/>
           <w:szCs w:val="24"/>
         </w:rPr>
-        <w:t xml:space="preserve">mankind’s revolutions testifies on the relevance and the safety of water as resource (e.g., </w:t>
+        <w:t xml:space="preserve">mankind’s revolutions </w:t>
+      </w:r>
+      <w:proofErr w:type="gramStart"/>
+      <w:r>
+        <w:rPr>
+          <w:rFonts w:ascii="Times New Roman" w:hAnsi="Times New Roman" w:cs="Times New Roman"/>
+          <w:sz w:val="24"/>
+          <w:szCs w:val="24"/>
+        </w:rPr>
+        <w:t>testifies</w:t>
+      </w:r>
+      <w:proofErr w:type="gramEnd"/>
+      <w:r>
+        <w:rPr>
+          <w:rFonts w:ascii="Times New Roman" w:hAnsi="Times New Roman" w:cs="Times New Roman"/>
+          <w:sz w:val="24"/>
+          <w:szCs w:val="24"/>
+        </w:rPr>
+        <w:t xml:space="preserve"> on the relevance and the safety of water as resource (e.g., </w:t>
       </w:r>
       <w:r>
         <w:rPr>
@@ -1406,7 +1451,16 @@
           <w:sz w:val="24"/>
           <w:szCs w:val="24"/>
         </w:rPr>
-        <w:t>XXX live without a cleaned water, ….</w:t>
+        <w:t xml:space="preserve">XXX live without a cleaned water, </w:t>
+      </w:r>
+      <w:proofErr w:type="gramStart"/>
+      <w:r>
+        <w:rPr>
+          <w:rFonts w:ascii="Times New Roman" w:hAnsi="Times New Roman" w:cs="Times New Roman"/>
+          <w:sz w:val="24"/>
+          <w:szCs w:val="24"/>
+        </w:rPr>
+        <w:t>….</w:t>
       </w:r>
       <w:proofErr w:type="spellStart"/>
       <w:r>
@@ -1418,6 +1472,7 @@
         <w:t>etc</w:t>
       </w:r>
       <w:proofErr w:type="spellEnd"/>
+      <w:proofErr w:type="gramEnd"/>
       <w:r>
         <w:rPr>
           <w:rFonts w:ascii="Times New Roman" w:hAnsi="Times New Roman" w:cs="Times New Roman"/>
@@ -1432,8 +1487,18 @@
           <w:sz w:val="24"/>
           <w:szCs w:val="24"/>
         </w:rPr>
-        <w:t>. From a planetary scale, agriculture is ranked the first for consummating water with  …</w:t>
-      </w:r>
+        <w:t xml:space="preserve">. From a planetary scale, agriculture is ranked the first for consummating water </w:t>
+      </w:r>
+      <w:proofErr w:type="gramStart"/>
+      <w:r>
+        <w:rPr>
+          <w:rFonts w:ascii="Times New Roman" w:hAnsi="Times New Roman" w:cs="Times New Roman"/>
+          <w:sz w:val="24"/>
+          <w:szCs w:val="24"/>
+        </w:rPr>
+        <w:t>with  …</w:t>
+      </w:r>
+      <w:proofErr w:type="gramEnd"/>
       <w:r>
         <w:rPr>
           <w:rFonts w:ascii="Times New Roman" w:hAnsi="Times New Roman" w:cs="Times New Roman"/>
@@ -1568,7 +1633,25 @@
           <w:sz w:val="24"/>
           <w:szCs w:val="24"/>
         </w:rPr>
-        <w:t xml:space="preserve"> Water is considered to be a </w:t>
+        <w:t xml:space="preserve"> Water </w:t>
+      </w:r>
+      <w:proofErr w:type="gramStart"/>
+      <w:r>
+        <w:rPr>
+          <w:rFonts w:ascii="Times New Roman" w:hAnsi="Times New Roman" w:cs="Times New Roman"/>
+          <w:sz w:val="24"/>
+          <w:szCs w:val="24"/>
+        </w:rPr>
+        <w:t>is considered to be</w:t>
+      </w:r>
+      <w:proofErr w:type="gramEnd"/>
+      <w:r>
+        <w:rPr>
+          <w:rFonts w:ascii="Times New Roman" w:hAnsi="Times New Roman" w:cs="Times New Roman"/>
+          <w:sz w:val="24"/>
+          <w:szCs w:val="24"/>
+        </w:rPr>
+        <w:t xml:space="preserve"> a </w:t>
       </w:r>
       <w:r>
         <w:rPr>
@@ -1723,7 +1806,16 @@
           <w:sz w:val="24"/>
           <w:szCs w:val="24"/>
         </w:rPr>
-        <w:t xml:space="preserve"> currently effecti</w:t>
+        <w:t xml:space="preserve"> currently </w:t>
+      </w:r>
+      <w:proofErr w:type="gramStart"/>
+      <w:r>
+        <w:rPr>
+          <w:rFonts w:ascii="Times New Roman" w:hAnsi="Times New Roman" w:cs="Times New Roman"/>
+          <w:sz w:val="24"/>
+          <w:szCs w:val="24"/>
+        </w:rPr>
+        <w:t>effecti</w:t>
       </w:r>
       <w:r>
         <w:rPr>
@@ -1733,6 +1825,7 @@
         </w:rPr>
         <w:t>ng</w:t>
       </w:r>
+      <w:proofErr w:type="gramEnd"/>
       <w:r>
         <w:rPr>
           <w:rFonts w:ascii="Times New Roman" w:hAnsi="Times New Roman" w:cs="Times New Roman"/>
@@ -1974,16 +2067,34 @@
           <w:sz w:val="24"/>
           <w:szCs w:val="24"/>
         </w:rPr>
-        <w:t>, goods and services</w:t>
-      </w:r>
-      <w:r>
-        <w:rPr>
-          <w:rFonts w:ascii="Times New Roman" w:hAnsi="Times New Roman" w:cs="Times New Roman"/>
-          <w:sz w:val="24"/>
-          <w:szCs w:val="24"/>
-        </w:rPr>
         <w:t xml:space="preserve">, </w:t>
       </w:r>
+      <w:proofErr w:type="gramStart"/>
+      <w:r>
+        <w:rPr>
+          <w:rFonts w:ascii="Times New Roman" w:hAnsi="Times New Roman" w:cs="Times New Roman"/>
+          <w:sz w:val="24"/>
+          <w:szCs w:val="24"/>
+        </w:rPr>
+        <w:t>goods</w:t>
+      </w:r>
+      <w:proofErr w:type="gramEnd"/>
+      <w:r>
+        <w:rPr>
+          <w:rFonts w:ascii="Times New Roman" w:hAnsi="Times New Roman" w:cs="Times New Roman"/>
+          <w:sz w:val="24"/>
+          <w:szCs w:val="24"/>
+        </w:rPr>
+        <w:t xml:space="preserve"> and services</w:t>
+      </w:r>
+      <w:r>
+        <w:rPr>
+          <w:rFonts w:ascii="Times New Roman" w:hAnsi="Times New Roman" w:cs="Times New Roman"/>
+          <w:sz w:val="24"/>
+          <w:szCs w:val="24"/>
+        </w:rPr>
+        <w:t xml:space="preserve">, </w:t>
+      </w:r>
       <w:r>
         <w:rPr>
           <w:rFonts w:ascii="Times New Roman" w:hAnsi="Times New Roman" w:cs="Times New Roman"/>
@@ -2078,7 +2189,25 @@
           <w:sz w:val="24"/>
           <w:szCs w:val="24"/>
         </w:rPr>
-        <w:t>the value display the required amount of water to produce a product (a car in this example), that total is “virtual”, given the fact that the final consumers (owner of a car) it not aware of such water consumption; moreover, the final user also uses direct water (which stays qualified as “</w:t>
+        <w:t xml:space="preserve">the value </w:t>
+      </w:r>
+      <w:proofErr w:type="gramStart"/>
+      <w:r>
+        <w:rPr>
+          <w:rFonts w:ascii="Times New Roman" w:hAnsi="Times New Roman" w:cs="Times New Roman"/>
+          <w:sz w:val="24"/>
+          <w:szCs w:val="24"/>
+        </w:rPr>
+        <w:t>display</w:t>
+      </w:r>
+      <w:proofErr w:type="gramEnd"/>
+      <w:r>
+        <w:rPr>
+          <w:rFonts w:ascii="Times New Roman" w:hAnsi="Times New Roman" w:cs="Times New Roman"/>
+          <w:sz w:val="24"/>
+          <w:szCs w:val="24"/>
+        </w:rPr>
+        <w:t xml:space="preserve"> the required amount of water to produce a product (a car in this example), that total is “virtual”, given the fact that the final consumers (owner of a car) it not aware of such water consumption; moreover, the final user also uses direct water (which stays qualified as “</w:t>
       </w:r>
       <w:r>
         <w:rPr>
@@ -2441,7 +2570,25 @@
           <w:sz w:val="24"/>
           <w:szCs w:val="24"/>
         </w:rPr>
-        <w:t xml:space="preserve"> time, geography and climate hazards, </w:t>
+        <w:t xml:space="preserve"> time, geography and climate </w:t>
+      </w:r>
+      <w:proofErr w:type="gramStart"/>
+      <w:r>
+        <w:rPr>
+          <w:rFonts w:ascii="Times New Roman" w:hAnsi="Times New Roman" w:cs="Times New Roman"/>
+          <w:sz w:val="24"/>
+          <w:szCs w:val="24"/>
+        </w:rPr>
+        <w:t>hazards,</w:t>
+      </w:r>
+      <w:proofErr w:type="gramEnd"/>
+      <w:r>
+        <w:rPr>
+          <w:rFonts w:ascii="Times New Roman" w:hAnsi="Times New Roman" w:cs="Times New Roman"/>
+          <w:sz w:val="24"/>
+          <w:szCs w:val="24"/>
+        </w:rPr>
+        <w:t xml:space="preserve"> </w:t>
       </w:r>
       <w:r>
         <w:rPr>
@@ -2726,6 +2873,7 @@
         </w:rPr>
         <w:t xml:space="preserve"> and Others) </w:t>
       </w:r>
+      <w:proofErr w:type="gramStart"/>
       <w:r>
         <w:rPr>
           <w:rFonts w:ascii="Times New Roman" w:hAnsi="Times New Roman" w:cs="Times New Roman"/>
@@ -2740,7 +2888,16 @@
           <w:sz w:val="24"/>
           <w:szCs w:val="24"/>
         </w:rPr>
-        <w:t>rder to allocate responsibilities</w:t>
+        <w:t>rder to</w:t>
+      </w:r>
+      <w:proofErr w:type="gramEnd"/>
+      <w:r>
+        <w:rPr>
+          <w:rFonts w:ascii="Times New Roman" w:hAnsi="Times New Roman" w:cs="Times New Roman"/>
+          <w:sz w:val="24"/>
+          <w:szCs w:val="24"/>
+        </w:rPr>
+        <w:t xml:space="preserve"> allocate responsibilities</w:t>
       </w:r>
       <w:r>
         <w:rPr>
@@ -2756,7 +2913,23 @@
           <w:sz w:val="24"/>
           <w:szCs w:val="24"/>
         </w:rPr>
-        <w:t xml:space="preserve">The final sample used for our analysis is based on 181 cities belonging to the Global South covering 23 countries, and representing X% of the world’s population. </w:t>
+        <w:t xml:space="preserve">The final sample used for our analysis is based on 181 cities belonging to the Global South covering 23 </w:t>
+      </w:r>
+      <w:r>
+        <w:rPr>
+          <w:rFonts w:ascii="Times New Roman" w:hAnsi="Times New Roman" w:cs="Times New Roman"/>
+          <w:sz w:val="24"/>
+          <w:szCs w:val="24"/>
+        </w:rPr>
+        <w:t>countries and</w:t>
+      </w:r>
+      <w:r>
+        <w:rPr>
+          <w:rFonts w:ascii="Times New Roman" w:hAnsi="Times New Roman" w:cs="Times New Roman"/>
+          <w:sz w:val="24"/>
+          <w:szCs w:val="24"/>
+        </w:rPr>
+        <w:t xml:space="preserve"> representing X% of the world’s population. </w:t>
       </w:r>
     </w:p>
     <w:p>
@@ -2886,7 +3059,15 @@
           <w:sz w:val="24"/>
           <w:szCs w:val="24"/>
         </w:rPr>
-        <w:t>two types of data were required</w:t>
+        <w:t xml:space="preserve">two types of data were </w:t>
+      </w:r>
+      <w:r>
+        <w:rPr>
+          <w:rFonts w:ascii="Times New Roman" w:hAnsi="Times New Roman" w:cs="Times New Roman"/>
+          <w:sz w:val="24"/>
+          <w:szCs w:val="24"/>
+        </w:rPr>
+        <w:t>harvested</w:t>
       </w:r>
       <w:r>
         <w:rPr>
@@ -3024,7 +3205,31 @@
           <w:sz w:val="24"/>
           <w:szCs w:val="24"/>
         </w:rPr>
-        <w:t>belonging to 24 Middle-Income Countries (MICs)</w:t>
+        <w:t>belonging to 2</w:t>
+      </w:r>
+      <w:r>
+        <w:rPr>
+          <w:rFonts w:ascii="Times New Roman" w:hAnsi="Times New Roman" w:cs="Times New Roman"/>
+          <w:sz w:val="24"/>
+          <w:szCs w:val="24"/>
+        </w:rPr>
+        <w:t>3</w:t>
+      </w:r>
+      <w:r>
+        <w:rPr>
+          <w:rFonts w:ascii="Times New Roman" w:hAnsi="Times New Roman" w:cs="Times New Roman"/>
+          <w:sz w:val="24"/>
+          <w:szCs w:val="24"/>
+        </w:rPr>
+        <w:t xml:space="preserve"> </w:t>
+      </w:r>
+      <w:r>
+        <w:rPr>
+          <w:rFonts w:ascii="Times New Roman" w:hAnsi="Times New Roman" w:cs="Times New Roman"/>
+          <w:sz w:val="24"/>
+          <w:szCs w:val="24"/>
+        </w:rPr>
+        <w:t>countries belonging to the Global South</w:t>
       </w:r>
       <w:r>
         <w:rPr>
@@ -3346,7 +3551,23 @@
           <w:sz w:val="24"/>
           <w:szCs w:val="24"/>
         </w:rPr>
-        <w:t xml:space="preserve"> establish them an</w:t>
+        <w:t xml:space="preserve"> establish </w:t>
+      </w:r>
+      <w:r>
+        <w:rPr>
+          <w:rFonts w:ascii="Times New Roman" w:hAnsi="Times New Roman" w:cs="Times New Roman"/>
+          <w:sz w:val="24"/>
+          <w:szCs w:val="24"/>
+        </w:rPr>
+        <w:t>the surveys</w:t>
+      </w:r>
+      <w:r>
+        <w:rPr>
+          <w:rFonts w:ascii="Times New Roman" w:hAnsi="Times New Roman" w:cs="Times New Roman"/>
+          <w:sz w:val="24"/>
+          <w:szCs w:val="24"/>
+        </w:rPr>
+        <w:t xml:space="preserve"> an</w:t>
       </w:r>
       <w:r>
         <w:rPr>
@@ -3434,7 +3655,118 @@
           <w:sz w:val="24"/>
           <w:szCs w:val="24"/>
         </w:rPr>
-        <w:t xml:space="preserve"> cities.</w:t>
+        <w:t xml:space="preserve"> cities</w:t>
+      </w:r>
+      <w:r>
+        <w:rPr>
+          <w:rFonts w:ascii="Times New Roman" w:hAnsi="Times New Roman" w:cs="Times New Roman"/>
+          <w:sz w:val="24"/>
+          <w:szCs w:val="24"/>
+        </w:rPr>
+        <w:t xml:space="preserve"> (</w:t>
+      </w:r>
+      <w:r>
+        <w:rPr>
+          <w:rFonts w:ascii="Times New Roman" w:hAnsi="Times New Roman" w:cs="Times New Roman"/>
+          <w:sz w:val="24"/>
+          <w:szCs w:val="24"/>
+        </w:rPr>
+        <w:t xml:space="preserve">also </w:t>
+      </w:r>
+      <w:r>
+        <w:rPr>
+          <w:rFonts w:ascii="Times New Roman" w:hAnsi="Times New Roman" w:cs="Times New Roman"/>
+          <w:sz w:val="24"/>
+          <w:szCs w:val="24"/>
+        </w:rPr>
+        <w:t xml:space="preserve">highlighted in </w:t>
+      </w:r>
+      <w:r>
+        <w:rPr>
+          <w:rFonts w:ascii="Times New Roman" w:hAnsi="Times New Roman" w:cs="Times New Roman"/>
+          <w:sz w:val="24"/>
+          <w:szCs w:val="24"/>
+        </w:rPr>
+        <w:fldChar w:fldCharType="begin"/>
+      </w:r>
+      <w:r>
+        <w:rPr>
+          <w:rFonts w:ascii="Times New Roman" w:hAnsi="Times New Roman" w:cs="Times New Roman"/>
+          <w:sz w:val="24"/>
+          <w:szCs w:val="24"/>
+        </w:rPr>
+        <w:instrText xml:space="preserve"> ADDIN ZOTERO_ITEM CSL_CITATION {"citationID":"8nbvyVdX","properties":{"formattedCitation":"(Hachaichi and Baouni, 2021, 2020)","plainCitation":"(Hachaichi and Baouni, 2021, 2020)","noteIndex":0},"citationItems":[{"id":294,"uris":["http://zotero.org/users/3616650/items/AFM5P73G"],"uri":["http://zotero.org/users/3616650/items/AFM5P73G"],"itemData":{"id":294,"type":"article-journal","abstract":"The Paris agreement nominates cities as a core element to set climate mitigation actions so humanity does not exceed the global climate budget fixed at 1170 (Gt) and eventually remains on track with the 2 °C guard rail. Current carbon footprint literature provides a deep analysis of cities belonging to high-income countries, but it is extremely limited when it comes to cities belonging to middle-income and low-income countries regardless of their global significance. This research bridges this gap through the computation of the carbon footprints of 252 cities located in middle-income countries. Results show that the average carbon footprint across all the urban areas of upper middle-income countries is estimated to 5.31 t CO2 and 3.41 t CO2 in the rural areas. Our research highlights that embodied carbon emissions are important in developing cities as in developed cities and that local authorities must take into account upstream emissions at city scale to move forward their second-generation environmental challenges within their climate-friendly portfolio.","container-title":"Urban Climate","DOI":"10.1016/j.uclim.2021.100986","ISSN":"2212-0955","journalAbbreviation":"Urban Climate","language":"en","page":"100986","source":"ScienceDirect","title":"Virtual carbon emissions in the big cities of middle-income countries","volume":"40","author":[{"family":"Hachaichi","given":"Mohamed"},{"family":"Baouni","given":"Tahar"}],"issued":{"date-parts":[["2021",12,1]]}}},{"id":293,"uris":["http://zotero.org/users/3616650/items/BA2WNHB4"],"uri":["http://zotero.org/users/3616650/items/BA2WNHB4"],"itemData":{"id":293,"type":"article-journal","abstract":"Modern cities are considered as the most harmful artifacts created by mankind since 5400 BCE within the Sumerian civilization (Eridu). Since then, cities have continued to proliferate and expand across the world accompanying homo sapiens revolutions and becoming the origin of many environmental disruptions. Indeed, modern societies’ behaviors and lifestyle patterns are pushing the urban system dynamics to be more complex and more dependent on the global economic market. Likewise, redesigning modern cities and industrialized societies to cope up with the contemporary environmental challenges is inevitable for maintaining Earth’s life-support system. Our study provides the first glimpse estimations of different footprints (CO2; Harvested primary corps; Raw Material Inputs; Nitrogen; Phosphorus; Cropland pasture land and Freshwater) for big cities in the MENA region broken down into five major consumption categories using an Extended-Environmental Input-Output (EE-IO) analysis which shed light on the relation between urban economic consumption and associated environmental impacts. Down-scaling the planetary boundaries indicators (Pbs) to city scale level can be used to reinforce the operational scope of existing urban sustainability agendas or in designing new urban tools to better orchestrating growing economies into the global environment sustainability issues. To our knowledge, this study is the first on downscaling the Pbs framework to city scale level and providing first footprints insights on a part of the world that is not enough scientifically explored.","container-title":"Environmental and Sustainability Indicators","DOI":"10.1016/j.indic.2020.100023","ISSN":"2665-9727","journalAbbreviation":"Environmental and Sustainability Indicators","language":"en","page":"100023","source":"ScienceDirect","title":"Downscaling the planetary boundaries (Pbs) framework to city scale-level: De-risking MENA region’s environment future","title-short":"Downscaling the planetary boundaries (Pbs) framework to city scale-level","volume":"5","author":[{"family":"Hachaichi","given":"Mohamed"},{"family":"Baouni","given":"Tahar"}],"issued":{"date-parts":[["2020",2,1]]}}}],"schema":"https://github.com/citation-style-language/schema/raw/master/csl-citation.json"} </w:instrText>
+      </w:r>
+      <w:r>
+        <w:rPr>
+          <w:rFonts w:ascii="Times New Roman" w:hAnsi="Times New Roman" w:cs="Times New Roman"/>
+          <w:sz w:val="24"/>
+          <w:szCs w:val="24"/>
+        </w:rPr>
+        <w:fldChar w:fldCharType="separate"/>
+      </w:r>
+      <w:r>
+        <w:rPr>
+          <w:rFonts w:ascii="Times New Roman" w:hAnsi="Times New Roman" w:cs="Times New Roman"/>
+          <w:sz w:val="24"/>
+        </w:rPr>
+        <w:t>(</w:t>
+      </w:r>
+      <w:proofErr w:type="spellStart"/>
+      <w:r>
+        <w:rPr>
+          <w:rFonts w:ascii="Times New Roman" w:hAnsi="Times New Roman" w:cs="Times New Roman"/>
+          <w:sz w:val="24"/>
+        </w:rPr>
+        <w:t>Hachaichi</w:t>
+      </w:r>
+      <w:proofErr w:type="spellEnd"/>
+      <w:r>
+        <w:rPr>
+          <w:rFonts w:ascii="Times New Roman" w:hAnsi="Times New Roman" w:cs="Times New Roman"/>
+          <w:sz w:val="24"/>
+        </w:rPr>
+        <w:t xml:space="preserve"> and </w:t>
+      </w:r>
+      <w:proofErr w:type="spellStart"/>
+      <w:r>
+        <w:rPr>
+          <w:rFonts w:ascii="Times New Roman" w:hAnsi="Times New Roman" w:cs="Times New Roman"/>
+          <w:sz w:val="24"/>
+        </w:rPr>
+        <w:t>Baouni</w:t>
+      </w:r>
+      <w:proofErr w:type="spellEnd"/>
+      <w:r>
+        <w:rPr>
+          <w:rFonts w:ascii="Times New Roman" w:hAnsi="Times New Roman" w:cs="Times New Roman"/>
+          <w:sz w:val="24"/>
+        </w:rPr>
+        <w:t>, 2021, 2020)</w:t>
+      </w:r>
+      <w:r>
+        <w:rPr>
+          <w:rFonts w:ascii="Times New Roman" w:hAnsi="Times New Roman" w:cs="Times New Roman"/>
+          <w:sz w:val="24"/>
+          <w:szCs w:val="24"/>
+        </w:rPr>
+        <w:fldChar w:fldCharType="end"/>
+      </w:r>
+      <w:r>
+        <w:rPr>
+          <w:rFonts w:ascii="Times New Roman" w:hAnsi="Times New Roman" w:cs="Times New Roman"/>
+          <w:sz w:val="24"/>
+          <w:szCs w:val="24"/>
+        </w:rPr>
+        <w:t>)</w:t>
+      </w:r>
+      <w:r>
+        <w:rPr>
+          <w:rFonts w:ascii="Times New Roman" w:hAnsi="Times New Roman" w:cs="Times New Roman"/>
+          <w:sz w:val="24"/>
+          <w:szCs w:val="24"/>
+        </w:rPr>
+        <w:t>.</w:t>
       </w:r>
       <w:r>
         <w:rPr>
@@ -3458,10 +3790,24 @@
           <w:sz w:val="24"/>
           <w:szCs w:val="24"/>
         </w:rPr>
-        <w:t xml:space="preserve"> data constitutes of</w:t>
-      </w:r>
-      <w:bookmarkStart w:id="0" w:name="_GoBack"/>
-      <w:bookmarkEnd w:id="0"/>
+        <w:t xml:space="preserve"> data constitutes of </w:t>
+      </w:r>
+      <w:r>
+        <w:rPr>
+          <w:rFonts w:ascii="Times New Roman" w:hAnsi="Times New Roman" w:cs="Times New Roman"/>
+          <w:sz w:val="24"/>
+          <w:szCs w:val="24"/>
+        </w:rPr>
+        <w:t xml:space="preserve">global </w:t>
+      </w:r>
+      <w:r>
+        <w:rPr>
+          <w:rFonts w:ascii="Times New Roman" w:hAnsi="Times New Roman" w:cs="Times New Roman"/>
+          <w:sz w:val="24"/>
+          <w:szCs w:val="24"/>
+        </w:rPr>
+        <w:t>Multi-Regional Input-Output (MRIO) tables</w:t>
+      </w:r>
       <w:r>
         <w:rPr>
           <w:rFonts w:ascii="Times New Roman" w:hAnsi="Times New Roman" w:cs="Times New Roman"/>
@@ -3476,30 +3822,6 @@
           <w:sz w:val="24"/>
           <w:szCs w:val="24"/>
         </w:rPr>
-        <w:t xml:space="preserve">global </w:t>
-      </w:r>
-      <w:r>
-        <w:rPr>
-          <w:rFonts w:ascii="Times New Roman" w:hAnsi="Times New Roman" w:cs="Times New Roman"/>
-          <w:sz w:val="24"/>
-          <w:szCs w:val="24"/>
-        </w:rPr>
-        <w:t>Multi-Regional Input-Output (MRIO) tables</w:t>
-      </w:r>
-      <w:r>
-        <w:rPr>
-          <w:rFonts w:ascii="Times New Roman" w:hAnsi="Times New Roman" w:cs="Times New Roman"/>
-          <w:sz w:val="24"/>
-          <w:szCs w:val="24"/>
-        </w:rPr>
-        <w:t xml:space="preserve"> </w:t>
-      </w:r>
-      <w:r>
-        <w:rPr>
-          <w:rFonts w:ascii="Times New Roman" w:hAnsi="Times New Roman" w:cs="Times New Roman"/>
-          <w:sz w:val="24"/>
-          <w:szCs w:val="24"/>
-        </w:rPr>
         <w:t xml:space="preserve"> which were retrieved from </w:t>
       </w:r>
       <w:r>
@@ -3524,7 +3846,7 @@
           <w:sz w:val="24"/>
           <w:szCs w:val="24"/>
         </w:rPr>
-        <w:instrText xml:space="preserve"> ADDIN ZOTERO_ITEM CSL_CITATION {"citationID":"yw6PeGxd","properties":{"formattedCitation":"(Lenzen et al., 2013, 2012)","plainCitation":"(Lenzen et al., 2013, 2012)","noteIndex":0},"citationItems":[{"id":1,"uris":["http://zotero.org/users/local/mpySVIXV/items/I6NLQSY7"],"uri":["http://zotero.org/users/local/mpySVIXV/items/I6NLQSY7"],"itemData":{"id":1,"type":"article-journal","container-title":"Economic Systems Research","issue":"1","note":"publisher: Taylor &amp; Francis","page":"20–49","source":"Google Scholar","title":"Building Eora: a global multi-region input–output database at high country and sector resolution","title-short":"Building Eora","volume":"25","author":[{"family":"Lenzen","given":"Manfred"},{"family":"Moran","given":"Daniel"},{"family":"Kanemoto","given":"Keiichiro"},{"family":"Geschke","given":"Arne"}],"issued":{"date-parts":[["2013"]]}}},{"id":4,"uris":["http://zotero.org/users/local/mpySVIXV/items/ABN25KE4"],"uri":["http://zotero.org/users/local/mpySVIXV/items/ABN25KE4"],"itemData":{"id":4,"type":"article-journal","container-title":"Environmental science &amp; technology","issue":"15","note":"publisher: ACS Publications","page":"8374–8381","source":"Google Scholar","title":"Mapping the structure of the world economy","volume":"46","author":[{"family":"Lenzen","given":"Manfred"},{"family":"Kanemoto","given":"Keiichiro"},{"family":"Moran","given":"Daniel"},{"family":"Geschke","given":"Arne"}],"issued":{"date-parts":[["2012"]]}}}],"schema":"https://github.com/citation-style-language/schema/raw/master/csl-citation.json"} </w:instrText>
+        <w:instrText xml:space="preserve"> ADDIN ZOTERO_ITEM CSL_CITATION {"citationID":"yw6PeGxd","properties":{"formattedCitation":"(Lenzen et al., 2013, 2012)","plainCitation":"(Lenzen et al., 2013, 2012)","noteIndex":0},"citationItems":[{"id":"gS6JxuIW/jYHpjXzA","uris":["http://zotero.org/users/local/mpySVIXV/items/I6NLQSY7"],"uri":["http://zotero.org/users/local/mpySVIXV/items/I6NLQSY7"],"itemData":{"id":1,"type":"article-journal","container-title":"Economic Systems Research","issue":"1","note":"publisher: Taylor &amp; Francis","page":"20–49","source":"Google Scholar","title":"Building Eora: a global multi-region input–output database at high country and sector resolution","title-short":"Building Eora","volume":"25","author":[{"family":"Lenzen","given":"Manfred"},{"family":"Moran","given":"Daniel"},{"family":"Kanemoto","given":"Keiichiro"},{"family":"Geschke","given":"Arne"}],"issued":{"date-parts":[["2013"]]}}},{"id":"gS6JxuIW/n2BoPcWL","uris":["http://zotero.org/users/local/mpySVIXV/items/ABN25KE4"],"uri":["http://zotero.org/users/local/mpySVIXV/items/ABN25KE4"],"itemData":{"id":4,"type":"article-journal","container-title":"Environmental science &amp; technology","issue":"15","note":"publisher: ACS Publications","page":"8374–8381","source":"Google Scholar","title":"Mapping the structure of the world economy","volume":"46","author":[{"family":"Lenzen","given":"Manfred"},{"family":"Kanemoto","given":"Keiichiro"},{"family":"Moran","given":"Daniel"},{"family":"Geschke","given":"Arne"}],"issued":{"date-parts":[["2012"]]}}}],"schema":"https://github.com/citation-style-language/schema/raw/master/csl-citation.json"} </w:instrText>
       </w:r>
       <w:r>
         <w:rPr>
@@ -3539,7 +3861,23 @@
           <w:rFonts w:ascii="Times New Roman" w:hAnsi="Times New Roman" w:cs="Times New Roman"/>
           <w:sz w:val="24"/>
         </w:rPr>
-        <w:t>(Lenzen et al., 2013, 2012)</w:t>
+        <w:t>(</w:t>
+      </w:r>
+      <w:proofErr w:type="spellStart"/>
+      <w:r>
+        <w:rPr>
+          <w:rFonts w:ascii="Times New Roman" w:hAnsi="Times New Roman" w:cs="Times New Roman"/>
+          <w:sz w:val="24"/>
+        </w:rPr>
+        <w:t>Lenzen</w:t>
+      </w:r>
+      <w:proofErr w:type="spellEnd"/>
+      <w:r>
+        <w:rPr>
+          <w:rFonts w:ascii="Times New Roman" w:hAnsi="Times New Roman" w:cs="Times New Roman"/>
+          <w:sz w:val="24"/>
+        </w:rPr>
+        <w:t xml:space="preserve"> et al., 2013, 2012)</w:t>
       </w:r>
       <w:r>
         <w:rPr>
@@ -3735,6 +4073,97 @@
         </w:rPr>
         <w:t xml:space="preserve"> across selected cities.  </w:t>
       </w:r>
+      <w:r>
+        <w:rPr>
+          <w:rFonts w:ascii="Times New Roman" w:hAnsi="Times New Roman" w:cs="Times New Roman"/>
+          <w:sz w:val="24"/>
+          <w:szCs w:val="24"/>
+        </w:rPr>
+        <w:t xml:space="preserve">Notice that the current virtual water </w:t>
+      </w:r>
+      <w:r>
+        <w:rPr>
+          <w:rFonts w:ascii="Times New Roman" w:hAnsi="Times New Roman" w:cs="Times New Roman"/>
+          <w:sz w:val="24"/>
+          <w:szCs w:val="24"/>
+        </w:rPr>
+        <w:t>estimations</w:t>
+      </w:r>
+      <w:r>
+        <w:rPr>
+          <w:rFonts w:ascii="Times New Roman" w:hAnsi="Times New Roman" w:cs="Times New Roman"/>
+          <w:sz w:val="24"/>
+          <w:szCs w:val="24"/>
+        </w:rPr>
+        <w:t xml:space="preserve"> of the Global South</w:t>
+      </w:r>
+      <w:r>
+        <w:rPr>
+          <w:rFonts w:ascii="Times New Roman" w:hAnsi="Times New Roman" w:cs="Times New Roman"/>
+          <w:sz w:val="24"/>
+          <w:szCs w:val="24"/>
+        </w:rPr>
+        <w:t xml:space="preserve"> exclude </w:t>
+      </w:r>
+      <w:r>
+        <w:rPr>
+          <w:rFonts w:ascii="Times New Roman" w:hAnsi="Times New Roman" w:cs="Times New Roman"/>
+          <w:sz w:val="24"/>
+          <w:szCs w:val="24"/>
+        </w:rPr>
+        <w:t>footprints</w:t>
+      </w:r>
+      <w:r>
+        <w:rPr>
+          <w:rFonts w:ascii="Times New Roman" w:hAnsi="Times New Roman" w:cs="Times New Roman"/>
+          <w:sz w:val="24"/>
+          <w:szCs w:val="24"/>
+        </w:rPr>
+        <w:t xml:space="preserve"> attributable </w:t>
+      </w:r>
+      <w:r>
+        <w:rPr>
+          <w:rFonts w:ascii="Times New Roman" w:hAnsi="Times New Roman" w:cs="Times New Roman"/>
+          <w:sz w:val="24"/>
+          <w:szCs w:val="24"/>
+        </w:rPr>
+        <w:lastRenderedPageBreak/>
+        <w:t>to (</w:t>
+      </w:r>
+      <w:proofErr w:type="spellStart"/>
+      <w:r>
+        <w:rPr>
+          <w:rFonts w:ascii="Times New Roman" w:hAnsi="Times New Roman" w:cs="Times New Roman"/>
+          <w:sz w:val="24"/>
+          <w:szCs w:val="24"/>
+        </w:rPr>
+        <w:t>i</w:t>
+      </w:r>
+      <w:proofErr w:type="spellEnd"/>
+      <w:r>
+        <w:rPr>
+          <w:rFonts w:ascii="Times New Roman" w:hAnsi="Times New Roman" w:cs="Times New Roman"/>
+          <w:sz w:val="24"/>
+          <w:szCs w:val="24"/>
+        </w:rPr>
+        <w:t>) government</w:t>
+      </w:r>
+      <w:r>
+        <w:rPr>
+          <w:rFonts w:ascii="Times New Roman" w:hAnsi="Times New Roman" w:cs="Times New Roman"/>
+          <w:sz w:val="24"/>
+          <w:szCs w:val="24"/>
+        </w:rPr>
+        <w:t xml:space="preserve"> final</w:t>
+      </w:r>
+      <w:r>
+        <w:rPr>
+          <w:rFonts w:ascii="Times New Roman" w:hAnsi="Times New Roman" w:cs="Times New Roman"/>
+          <w:sz w:val="24"/>
+          <w:szCs w:val="24"/>
+        </w:rPr>
+        <w:t xml:space="preserve"> consumption and (ii) gross fixed capital formation for which city-specific data was not available. </w:t>
+      </w:r>
     </w:p>
     <w:p>
       <w:pPr>
@@ -3771,8 +4200,23 @@
           <w:sz w:val="24"/>
           <w:szCs w:val="24"/>
         </w:rPr>
-        <w:lastRenderedPageBreak/>
-        <w:t xml:space="preserve">For this study we used </w:t>
+        <w:t>For this study we used</w:t>
+      </w:r>
+      <w:r>
+        <w:rPr>
+          <w:rFonts w:ascii="Times New Roman" w:hAnsi="Times New Roman" w:cs="Times New Roman"/>
+          <w:sz w:val="24"/>
+          <w:szCs w:val="24"/>
+        </w:rPr>
+        <w:t xml:space="preserve"> an</w:t>
+      </w:r>
+      <w:r>
+        <w:rPr>
+          <w:rFonts w:ascii="Times New Roman" w:hAnsi="Times New Roman" w:cs="Times New Roman"/>
+          <w:sz w:val="24"/>
+          <w:szCs w:val="24"/>
+        </w:rPr>
+        <w:t xml:space="preserve"> </w:t>
       </w:r>
       <w:r>
         <w:rPr>
@@ -3876,6 +4320,85 @@
           <w:sz w:val="24"/>
           <w:szCs w:val="24"/>
         </w:rPr>
+        <w:t xml:space="preserve"> </w:t>
+      </w:r>
+      <w:r>
+        <w:rPr>
+          <w:rFonts w:ascii="Times New Roman" w:hAnsi="Times New Roman" w:cs="Times New Roman"/>
+          <w:sz w:val="24"/>
+          <w:szCs w:val="24"/>
+        </w:rPr>
+        <w:fldChar w:fldCharType="begin"/>
+      </w:r>
+      <w:r>
+        <w:rPr>
+          <w:rFonts w:ascii="Times New Roman" w:hAnsi="Times New Roman" w:cs="Times New Roman"/>
+          <w:sz w:val="24"/>
+          <w:szCs w:val="24"/>
+        </w:rPr>
+        <w:instrText xml:space="preserve"> ADDIN ZOTERO_ITEM CSL_CITATION {"citationID":"epyR4rPR","properties":{"formattedCitation":"(Haberl et al., 2019; Kitzes, 2013; Miller and Blair, 2009; Raa, 2006, 2007)","plainCitation":"(Haberl et al., 2019; Kitzes, 2013; Miller and Blair, 2009; Raa, 2006, 2007)","noteIndex":0},"citationItems":[{"id":297,"uris":["http://zotero.org/users/3616650/items/SMI2F42Z"],"uri":["http://zotero.org/users/3616650/items/SMI2F42Z"],"itemData":{"id":297,"type":"article-journal","abstract":"Recent high-level agreements such as the Paris Agreement and the Sustainable Development Goals aim at mitigating climate change, ecological degradation and biodiversity loss while pursuing social goals such as reducing hunger or poverty. Systemic approaches bridging natural and social sciences are required to support these agendas. The surging human use of biophysical resources (materials, energy) results from the pursuit of social and economic goals, while driving global environmental change. Sociometabolic research links the study of socioeconomic processes with biophysical processes and thus plays a pivotal role in understanding society–nature interactions. It includes a broad range of systems science approaches for measuring, analysing and modelling of biophysical stocks and flows as well as the services they provide to society. Here we outline and systematize major sociometabolic research traditions that study the biophysical basis of economic activity: urban metabolism, the multiscale integrated assessment of societal and ecosystem metabolism, biophysical economics, material and energy flow analysis, and environmentally extended input–output analysis. Examples from recent research demonstrate strengths and weaknesses of sociometabolic research. We discuss future research directions that could also help to enrich related fields.","container-title":"Nature Sustainability","DOI":"10.1038/s41893-019-0225-2","ISSN":"2398-9629","issue":"3","journalAbbreviation":"Nat Sustain","language":"en","note":"number: 3\npublisher: Nature Publishing Group","page":"173-184","source":"www.nature.com","title":"Contributions of sociometabolic research to sustainability science","volume":"2","author":[{"family":"Haberl","given":"Helmut"},{"family":"Wiedenhofer","given":"Dominik"},{"family":"Pauliuk","given":"Stefan"},{"family":"Krausmann","given":"Fridolin"},{"family":"Müller","given":"Daniel B."},{"family":"Fischer-Kowalski","given":"Marina"}],"issued":{"date-parts":[["2019",3]]}}},{"id":300,"uris":["http://zotero.org/users/3616650/items/S6LRXDQ6"],"uri":["http://zotero.org/users/3616650/items/S6LRXDQ6"],"itemData":{"id":300,"type":"article-journal","abstract":"Environmentally-extended input-output (EEIO) analysis provides a simple and robust method for evaluating the linkages between economic consumption activities and environmental impacts, including the harvest and degradation of natural resources. EEIO is now widely used to evaluate the upstream, consumption-based drivers of downstream environmental impacts and to evaluate the environmental impacts embodied in goods and services that are traded between nations. While the mathematics of input-output analysis are not complex, straightforward explanations of this approach for those without mathematical backgrounds remain difficult to find. This manuscript provides a conceptual and intuitive introduction to the goals of EEIO, the principles and mathematics behind EEIO analysis and the strengths and limitations of the EEIO approach. The wider adoption of EEIO approaches will help researchers and policy makers to better measure, and potentially decrease, the ultimate drivers of environmental degradation.","container-title":"Resources","DOI":"10.3390/resources2040489","ISSN":"2079-9276","issue":"4","language":"en","note":"number: 4\npublisher: Multidisciplinary Digital Publishing Institute","page":"489-503","source":"www.mdpi.com","title":"An Introduction to Environmentally-Extended Input-Output Analysis","volume":"2","author":[{"family":"Kitzes","given":"Justin"}],"issued":{"date-parts":[["2013",12]]}}},{"id":303,"uris":["http://zotero.org/users/3616650/items/U798QEA3"],"uri":["http://zotero.org/users/3616650/items/U798QEA3"],"itemData":{"id":303,"type":"book","abstract":"This edition of Ronald Miller and Peter Blair's classic textbook is an essential reference for students and scholars in the input-output research and applications community. The book has been fully revised and updated to reflect important developments in the field since its original publication. New topics covered include SAMs (and extended input-output models) and their connection to input-output data, structural decomposition analysis (SDA), multiplier decompositions, identifying important coefficients, and international input-output models. A major new feature of this edition is that it is also supported by an accompanying website with solutions to all problems, wide-ranging real-world data sets, and appendices with further information for more advanced readers. Input-Output Analysis is an ideal introduction to the subject for advanced undergraduate and graduate students in a wide variety of fields, including economics, regional science, regional economics, city, regional and urban planning, environmental planning, public policy analysis and public management.","ISBN":"978-1-139-47759-8","language":"en","note":"Google-Books-ID: viHaAgAAQBAJ","number-of-pages":"783","publisher":"Cambridge University Press","source":"Google Books","title":"Input-Output Analysis: Foundations and Extensions","title-short":"Input-Output Analysis","author":[{"family":"Miller","given":"Ronald E."},{"family":"Blair","given":"Peter D."}],"issued":{"date-parts":[["2009",7,30]]}}},{"id":305,"uris":["http://zotero.org/users/3616650/items/M8J8ZIAF"],"uri":["http://zotero.org/users/3616650/items/M8J8ZIAF"],"itemData":{"id":305,"type":"book","abstract":"Input-output analysis is the main tool of applied equilibrium analysis. This textbook provides a systematic survey of the most recent developments in input-output analysis and their applications, helping us to examine questions such as: which industries are competitive? What are the multiplier effects of an investment program? How do environmental restrictions impact on prices? Linear programming and national accounting are introduced and used to resolve issues such as the choice of technique, the comparative advantage of a national economy, its efficiency and dynamic performance. Technological and environmental spillovers are analysed, both at the national level (between industries) and the international level (the measurement of globalisation effects). The book is self-contained, but assumes some familiarity with calculus, matrix algebra, and the microeconomic principle of optimizing behaviour. Exercises and review questions are included at the end of each chapter, and solutions at the end of the book.","ISBN":"978-1-139-44780-5","language":"en","note":"Google-Books-ID: Sxo9VYapr7QC","number-of-pages":"211","publisher":"Cambridge University Press","source":"Google Books","title":"The Economics of Input-Output Analysis","author":[{"family":"Raa","given":"Thijs","dropping-particle":"ten"}],"issued":{"date-parts":[["2006",1,19]]}}},{"id":1,"uris":["http://zotero.org/users/3616650/items/I423W3LW"],"uri":["http://zotero.org/users/3616650/items/I423W3LW"],"itemData":{"id":1,"type":"article-journal","abstract":"Presumably, input-output coefficients reflect technology, and these coefficients measure the input requirements per unit of product. This concept has been extended to consumption theory, where it models expenditure shares. Input-output coefficients are extracted from the national accounts of an economy, by taking average proportions between inputs and outputs. Since the latter represent all sorts of inefficiencies, this practice blurs the measurement of technology. Input requirements are better measured by minimal proportions between inputs and outputs. This approach separates the measurement of technology from that of productive efficiency.","container-title":"Economic Systems Research","DOI":"10.1080/09535310701698597","ISSN":"0953-5314","issue":"4","page":"453-459","source":"Taylor and Francis+NEJM","title":"The Extraction of Technical Coefficients from Input and Output Data","volume":"19","author":[{"family":"Raa","given":"Thijs Ten"}],"issued":{"date-parts":[["2007",12,1]]}}}],"schema":"https://github.com/citation-style-language/schema/raw/master/csl-citation.json"} </w:instrText>
+      </w:r>
+      <w:r>
+        <w:rPr>
+          <w:rFonts w:ascii="Times New Roman" w:hAnsi="Times New Roman" w:cs="Times New Roman"/>
+          <w:sz w:val="24"/>
+          <w:szCs w:val="24"/>
+        </w:rPr>
+        <w:fldChar w:fldCharType="separate"/>
+      </w:r>
+      <w:r>
+        <w:rPr>
+          <w:rFonts w:ascii="Times New Roman" w:hAnsi="Times New Roman" w:cs="Times New Roman"/>
+          <w:sz w:val="24"/>
+        </w:rPr>
+        <w:t xml:space="preserve">(Haberl et al., 2019; </w:t>
+      </w:r>
+      <w:proofErr w:type="spellStart"/>
+      <w:r>
+        <w:rPr>
+          <w:rFonts w:ascii="Times New Roman" w:hAnsi="Times New Roman" w:cs="Times New Roman"/>
+          <w:sz w:val="24"/>
+        </w:rPr>
+        <w:t>Kitzes</w:t>
+      </w:r>
+      <w:proofErr w:type="spellEnd"/>
+      <w:r>
+        <w:rPr>
+          <w:rFonts w:ascii="Times New Roman" w:hAnsi="Times New Roman" w:cs="Times New Roman"/>
+          <w:sz w:val="24"/>
+        </w:rPr>
+        <w:t xml:space="preserve">, 2013; Miller and Blair, 2009; </w:t>
+      </w:r>
+      <w:proofErr w:type="spellStart"/>
+      <w:r>
+        <w:rPr>
+          <w:rFonts w:ascii="Times New Roman" w:hAnsi="Times New Roman" w:cs="Times New Roman"/>
+          <w:sz w:val="24"/>
+        </w:rPr>
+        <w:t>Raa</w:t>
+      </w:r>
+      <w:proofErr w:type="spellEnd"/>
+      <w:r>
+        <w:rPr>
+          <w:rFonts w:ascii="Times New Roman" w:hAnsi="Times New Roman" w:cs="Times New Roman"/>
+          <w:sz w:val="24"/>
+        </w:rPr>
+        <w:t>, 2006, 2007)</w:t>
+      </w:r>
+      <w:r>
+        <w:rPr>
+          <w:rFonts w:ascii="Times New Roman" w:hAnsi="Times New Roman" w:cs="Times New Roman"/>
+          <w:sz w:val="24"/>
+          <w:szCs w:val="24"/>
+        </w:rPr>
+        <w:fldChar w:fldCharType="end"/>
+      </w:r>
+      <w:r>
+        <w:rPr>
+          <w:rFonts w:ascii="Times New Roman" w:hAnsi="Times New Roman" w:cs="Times New Roman"/>
+          <w:sz w:val="24"/>
+          <w:szCs w:val="24"/>
+        </w:rPr>
         <w:t>.</w:t>
       </w:r>
       <w:r>
@@ -3932,7 +4455,15 @@
           <w:sz w:val="24"/>
           <w:szCs w:val="24"/>
         </w:rPr>
-        <w:t>phases</w:t>
+        <w:t xml:space="preserve">pre-processing </w:t>
+      </w:r>
+      <w:r>
+        <w:rPr>
+          <w:rFonts w:ascii="Times New Roman" w:hAnsi="Times New Roman" w:cs="Times New Roman"/>
+          <w:sz w:val="24"/>
+          <w:szCs w:val="24"/>
+        </w:rPr>
+        <w:t>steps</w:t>
       </w:r>
       <w:r>
         <w:rPr>
@@ -3948,7 +4479,63 @@
           <w:sz w:val="24"/>
           <w:szCs w:val="24"/>
         </w:rPr>
-        <w:t>. The first in which we collected cities final demand vectors</w:t>
+        <w:t xml:space="preserve">. The first in which we collected </w:t>
+      </w:r>
+      <w:r>
+        <w:rPr>
+          <w:rFonts w:ascii="Times New Roman" w:hAnsi="Times New Roman" w:cs="Times New Roman"/>
+          <w:sz w:val="24"/>
+          <w:szCs w:val="24"/>
+        </w:rPr>
+        <w:t>raw</w:t>
+      </w:r>
+      <w:r>
+        <w:rPr>
+          <w:rFonts w:ascii="Times New Roman" w:hAnsi="Times New Roman" w:cs="Times New Roman"/>
+          <w:sz w:val="24"/>
+          <w:szCs w:val="24"/>
+        </w:rPr>
+        <w:t xml:space="preserve"> CES data </w:t>
+      </w:r>
+      <w:r>
+        <w:rPr>
+          <w:rFonts w:ascii="Times New Roman" w:hAnsi="Times New Roman" w:cs="Times New Roman"/>
+          <w:sz w:val="24"/>
+          <w:szCs w:val="24"/>
+        </w:rPr>
+        <w:t>in local currencies</w:t>
+      </w:r>
+      <w:r>
+        <w:rPr>
+          <w:rFonts w:ascii="Times New Roman" w:hAnsi="Times New Roman" w:cs="Times New Roman"/>
+          <w:sz w:val="24"/>
+          <w:szCs w:val="24"/>
+        </w:rPr>
+        <w:t xml:space="preserve"> and transformed into </w:t>
+      </w:r>
+      <w:r>
+        <w:rPr>
+          <w:rFonts w:ascii="Times New Roman" w:hAnsi="Times New Roman" w:cs="Times New Roman"/>
+          <w:sz w:val="24"/>
+          <w:szCs w:val="24"/>
+        </w:rPr>
+        <w:t>cities</w:t>
+      </w:r>
+      <w:r>
+        <w:rPr>
+          <w:rFonts w:ascii="Times New Roman" w:hAnsi="Times New Roman" w:cs="Times New Roman"/>
+          <w:sz w:val="24"/>
+          <w:szCs w:val="24"/>
+        </w:rPr>
+        <w:t>’</w:t>
+      </w:r>
+      <w:r>
+        <w:rPr>
+          <w:rFonts w:ascii="Times New Roman" w:hAnsi="Times New Roman" w:cs="Times New Roman"/>
+          <w:sz w:val="24"/>
+          <w:szCs w:val="24"/>
+        </w:rPr>
+        <w:t xml:space="preserve"> final demand vectors</w:t>
       </w:r>
       <w:r>
         <w:rPr>
@@ -4006,7 +4593,23 @@
           <w:sz w:val="24"/>
           <w:szCs w:val="24"/>
         </w:rPr>
-        <w:t xml:space="preserve"> in local currencies, next we </w:t>
+        <w:t xml:space="preserve"> that matches to the respective sectoral used by Eora</w:t>
+      </w:r>
+      <w:r>
+        <w:rPr>
+          <w:rFonts w:ascii="Times New Roman" w:hAnsi="Times New Roman" w:cs="Times New Roman"/>
+          <w:sz w:val="24"/>
+          <w:szCs w:val="24"/>
+        </w:rPr>
+        <w:t xml:space="preserve"> (26 sectors)</w:t>
+      </w:r>
+      <w:r>
+        <w:rPr>
+          <w:rFonts w:ascii="Times New Roman" w:hAnsi="Times New Roman" w:cs="Times New Roman"/>
+          <w:sz w:val="24"/>
+          <w:szCs w:val="24"/>
+        </w:rPr>
+        <w:t xml:space="preserve">, we </w:t>
       </w:r>
       <w:r>
         <w:rPr>
@@ -4062,23 +4665,147 @@
           <w:sz w:val="24"/>
           <w:szCs w:val="24"/>
         </w:rPr>
-        <w:t xml:space="preserve"> classification, </w:t>
-      </w:r>
-      <w:r>
-        <w:rPr>
-          <w:rFonts w:ascii="Times New Roman" w:hAnsi="Times New Roman" w:cs="Times New Roman"/>
-          <w:sz w:val="24"/>
-          <w:szCs w:val="24"/>
-        </w:rPr>
-        <w:t>a</w:t>
-      </w:r>
-      <w:r>
-        <w:rPr>
-          <w:rFonts w:ascii="Times New Roman" w:hAnsi="Times New Roman" w:cs="Times New Roman"/>
-          <w:sz w:val="24"/>
-          <w:szCs w:val="24"/>
-        </w:rPr>
-        <w:t xml:space="preserve">fter we converted the final demand arrays from </w:t>
+        <w:t>s</w:t>
+      </w:r>
+      <w:r>
+        <w:rPr>
+          <w:rFonts w:ascii="Times New Roman" w:hAnsi="Times New Roman" w:cs="Times New Roman"/>
+          <w:sz w:val="24"/>
+          <w:szCs w:val="24"/>
+        </w:rPr>
+        <w:t xml:space="preserve"> classification</w:t>
+      </w:r>
+      <w:r>
+        <w:rPr>
+          <w:rFonts w:ascii="Times New Roman" w:hAnsi="Times New Roman" w:cs="Times New Roman"/>
+          <w:sz w:val="24"/>
+          <w:szCs w:val="24"/>
+        </w:rPr>
+        <w:t xml:space="preserve"> by constructing “correspondence table” that maps each value from the raw CES data to match Eora’s sectors</w:t>
+      </w:r>
+      <w:r>
+        <w:rPr>
+          <w:rFonts w:ascii="Times New Roman" w:hAnsi="Times New Roman" w:cs="Times New Roman"/>
+          <w:sz w:val="24"/>
+          <w:szCs w:val="24"/>
+        </w:rPr>
+        <w:t>. To use the virtual water coefficients provided by the Eora satellite accounts (</w:t>
+      </w:r>
+      <m:oMath>
+        <m:r>
+          <w:rPr>
+            <w:rFonts w:ascii="Cambria Math" w:hAnsi="Cambria Math" w:cs="Times New Roman"/>
+            <w:sz w:val="24"/>
+            <w:szCs w:val="24"/>
+          </w:rPr>
+          <m:t>Q</m:t>
+        </m:r>
+      </m:oMath>
+      <w:r>
+        <w:rPr>
+          <w:rFonts w:ascii="Times New Roman" w:hAnsi="Times New Roman" w:cs="Times New Roman"/>
+          <w:sz w:val="24"/>
+          <w:szCs w:val="24"/>
+        </w:rPr>
+        <w:t xml:space="preserve">), </w:t>
+      </w:r>
+      <w:r>
+        <w:rPr>
+          <w:rFonts w:ascii="Times New Roman" w:hAnsi="Times New Roman" w:cs="Times New Roman"/>
+          <w:sz w:val="24"/>
+          <w:szCs w:val="24"/>
+        </w:rPr>
+        <w:t xml:space="preserve">we converted </w:t>
+      </w:r>
+      <w:r>
+        <w:rPr>
+          <w:rFonts w:ascii="Times New Roman" w:hAnsi="Times New Roman" w:cs="Times New Roman"/>
+          <w:sz w:val="24"/>
+          <w:szCs w:val="24"/>
+        </w:rPr>
+        <w:t>cities’</w:t>
+      </w:r>
+      <w:r>
+        <w:rPr>
+          <w:rFonts w:ascii="Times New Roman" w:hAnsi="Times New Roman" w:cs="Times New Roman"/>
+          <w:sz w:val="24"/>
+          <w:szCs w:val="24"/>
+        </w:rPr>
+        <w:t xml:space="preserve"> final demand arrays</w:t>
+      </w:r>
+      <w:r>
+        <w:rPr>
+          <w:rFonts w:ascii="Times New Roman" w:hAnsi="Times New Roman" w:cs="Times New Roman"/>
+          <w:sz w:val="24"/>
+          <w:szCs w:val="24"/>
+        </w:rPr>
+        <w:t xml:space="preserve"> </w:t>
+      </w:r>
+      <w:r>
+        <w:rPr>
+          <w:rFonts w:ascii="Times New Roman" w:hAnsi="Times New Roman" w:cs="Times New Roman"/>
+          <w:sz w:val="24"/>
+          <w:szCs w:val="24"/>
+        </w:rPr>
+        <w:t>(</w:t>
+      </w:r>
+      <m:oMath>
+        <m:sSub>
+          <m:sSubPr>
+            <m:ctrlPr>
+              <w:rPr>
+                <w:rFonts w:ascii="Cambria Math" w:hAnsi="Cambria Math" w:cs="Times New Roman"/>
+                <w:i/>
+                <w:sz w:val="24"/>
+                <w:szCs w:val="24"/>
+              </w:rPr>
+            </m:ctrlPr>
+          </m:sSubPr>
+          <m:e>
+            <m:r>
+              <w:rPr>
+                <w:rFonts w:ascii="Cambria Math" w:hAnsi="Cambria Math" w:cs="Times New Roman"/>
+                <w:sz w:val="24"/>
+                <w:szCs w:val="24"/>
+              </w:rPr>
+              <m:t>y</m:t>
+            </m:r>
+          </m:e>
+          <m:sub>
+            <m:r>
+              <w:rPr>
+                <w:rFonts w:ascii="Cambria Math" w:hAnsi="Cambria Math" w:cs="Times New Roman"/>
+                <w:sz w:val="24"/>
+                <w:szCs w:val="24"/>
+              </w:rPr>
+              <m:t>i</m:t>
+            </m:r>
+          </m:sub>
+        </m:sSub>
+      </m:oMath>
+      <w:r>
+        <w:rPr>
+          <w:rFonts w:ascii="Times New Roman" w:hAnsi="Times New Roman" w:cs="Times New Roman"/>
+          <w:sz w:val="24"/>
+          <w:szCs w:val="24"/>
+        </w:rPr>
+        <w:t>)</w:t>
+      </w:r>
+      <w:r>
+        <w:rPr>
+          <w:rFonts w:ascii="Times New Roman" w:hAnsi="Times New Roman" w:cs="Times New Roman"/>
+          <w:sz w:val="24"/>
+          <w:szCs w:val="24"/>
+        </w:rPr>
+        <w:t xml:space="preserve"> </w:t>
+      </w:r>
+      <w:r>
+        <w:rPr>
+          <w:rFonts w:ascii="Times New Roman" w:hAnsi="Times New Roman" w:cs="Times New Roman"/>
+          <w:sz w:val="24"/>
+          <w:szCs w:val="24"/>
+        </w:rPr>
+        <w:t xml:space="preserve">from </w:t>
       </w:r>
       <w:r>
         <w:rPr>
@@ -4158,7 +4885,7 @@
           <w:sz w:val="24"/>
           <w:szCs w:val="24"/>
         </w:rPr>
-        <w:instrText xml:space="preserve"> ADDIN ZOTERO_ITEM CSL_CITATION {"citationID":"epNAWDa8","properties":{"formattedCitation":"(World Bank, 2021)","plainCitation":"(World Bank, 2021)","noteIndex":0},"citationItems":[{"id":7,"uris":["http://zotero.org/users/local/mpySVIXV/items/94WDY47B"],"uri":["http://zotero.org/users/local/mpySVIXV/items/94WDY47B"],"itemData":{"id":7,"type":"webpage","title":"Official exchange rate (LCU per US$, period average) | Data","URL":"https://data.worldbank.org/indicator/PA.NUS.FCRF","author":[{"family":"World Bank","given":""}],"accessed":{"date-parts":[["2021",11,1]]},"issued":{"date-parts":[["2021"]]}}}],"schema":"https://github.com/citation-style-language/schema/raw/master/csl-citation.json"} </w:instrText>
+        <w:instrText xml:space="preserve"> ADDIN ZOTERO_ITEM CSL_CITATION {"citationID":"epNAWDa8","properties":{"formattedCitation":"(World Bank, 2021)","plainCitation":"(World Bank, 2021)","noteIndex":0},"citationItems":[{"id":"gS6JxuIW/B9PI4DSp","uris":["http://zotero.org/users/local/mpySVIXV/items/94WDY47B"],"uri":["http://zotero.org/users/local/mpySVIXV/items/94WDY47B"],"itemData":{"id":7,"type":"webpage","title":"Official exchange rate (LCU per US$, period average) | Data","URL":"https://data.worldbank.org/indicator/PA.NUS.FCRF","author":[{"family":"World Bank","given":""}],"accessed":{"date-parts":[["2021",11,1]]},"issued":{"date-parts":[["2021"]]}}}],"schema":"https://github.com/citation-style-language/schema/raw/master/csl-citation.json"} </w:instrText>
       </w:r>
       <w:r>
         <w:rPr>
@@ -4189,6 +4916,62 @@
           <w:sz w:val="24"/>
           <w:szCs w:val="24"/>
         </w:rPr>
+        <w:t xml:space="preserve"> and </w:t>
+      </w:r>
+      <w:r>
+        <w:rPr>
+          <w:rFonts w:ascii="Times New Roman" w:hAnsi="Times New Roman" w:cs="Times New Roman"/>
+          <w:sz w:val="24"/>
+          <w:szCs w:val="24"/>
+        </w:rPr>
+        <w:t xml:space="preserve">were </w:t>
+      </w:r>
+      <w:r>
+        <w:rPr>
+          <w:rFonts w:ascii="Times New Roman" w:hAnsi="Times New Roman" w:cs="Times New Roman"/>
+          <w:sz w:val="24"/>
+          <w:szCs w:val="24"/>
+        </w:rPr>
+        <w:t>map</w:t>
+      </w:r>
+      <w:r>
+        <w:rPr>
+          <w:rFonts w:ascii="Times New Roman" w:hAnsi="Times New Roman" w:cs="Times New Roman"/>
+          <w:sz w:val="24"/>
+          <w:szCs w:val="24"/>
+        </w:rPr>
+        <w:t>ped</w:t>
+      </w:r>
+      <w:r>
+        <w:rPr>
+          <w:rFonts w:ascii="Times New Roman" w:hAnsi="Times New Roman" w:cs="Times New Roman"/>
+          <w:sz w:val="24"/>
+          <w:szCs w:val="24"/>
+        </w:rPr>
+        <w:t xml:space="preserve"> accordingly to the national import structure</w:t>
+      </w:r>
+      <w:r>
+        <w:rPr>
+          <w:rFonts w:ascii="Times New Roman" w:hAnsi="Times New Roman" w:cs="Times New Roman"/>
+          <w:sz w:val="24"/>
+          <w:szCs w:val="24"/>
+        </w:rPr>
+        <w:t xml:space="preserve"> for each country</w:t>
+      </w:r>
+      <w:r>
+        <w:rPr>
+          <w:rFonts w:ascii="Times New Roman" w:hAnsi="Times New Roman" w:cs="Times New Roman"/>
+          <w:sz w:val="24"/>
+          <w:szCs w:val="24"/>
+        </w:rPr>
+        <w:t xml:space="preserve"> to be used in the input-output calculations</w:t>
+      </w:r>
+      <w:r>
+        <w:rPr>
+          <w:rFonts w:ascii="Times New Roman" w:hAnsi="Times New Roman" w:cs="Times New Roman"/>
+          <w:sz w:val="24"/>
+          <w:szCs w:val="24"/>
+        </w:rPr>
         <w:t xml:space="preserve">. </w:t>
       </w:r>
       <w:r>
@@ -4197,7 +4980,23 @@
           <w:sz w:val="24"/>
           <w:szCs w:val="24"/>
         </w:rPr>
-        <w:t xml:space="preserve">In the second phase, </w:t>
+        <w:t xml:space="preserve">In the second </w:t>
+      </w:r>
+      <w:r>
+        <w:rPr>
+          <w:rFonts w:ascii="Times New Roman" w:hAnsi="Times New Roman" w:cs="Times New Roman"/>
+          <w:sz w:val="24"/>
+          <w:szCs w:val="24"/>
+        </w:rPr>
+        <w:t>step</w:t>
+      </w:r>
+      <w:r>
+        <w:rPr>
+          <w:rFonts w:ascii="Times New Roman" w:hAnsi="Times New Roman" w:cs="Times New Roman"/>
+          <w:sz w:val="24"/>
+          <w:szCs w:val="24"/>
+        </w:rPr>
+        <w:t xml:space="preserve">, </w:t>
       </w:r>
       <w:r>
         <w:rPr>
@@ -4255,7 +5054,31 @@
           <w:sz w:val="24"/>
           <w:szCs w:val="24"/>
         </w:rPr>
-        <w:t xml:space="preserve"> as shown in Eq.1</w:t>
+        <w:t xml:space="preserve"> as shown in Eq</w:t>
+      </w:r>
+      <w:r>
+        <w:rPr>
+          <w:rFonts w:ascii="Times New Roman" w:hAnsi="Times New Roman" w:cs="Times New Roman"/>
+          <w:sz w:val="24"/>
+          <w:szCs w:val="24"/>
+        </w:rPr>
+        <w:t>uation (</w:t>
+      </w:r>
+      <w:r>
+        <w:rPr>
+          <w:rFonts w:ascii="Times New Roman" w:hAnsi="Times New Roman" w:cs="Times New Roman"/>
+          <w:sz w:val="24"/>
+          <w:szCs w:val="24"/>
+        </w:rPr>
+        <w:t>1</w:t>
+      </w:r>
+      <w:r>
+        <w:rPr>
+          <w:rFonts w:ascii="Times New Roman" w:hAnsi="Times New Roman" w:cs="Times New Roman"/>
+          <w:sz w:val="24"/>
+          <w:szCs w:val="24"/>
+        </w:rPr>
+        <w:t>)</w:t>
       </w:r>
       <w:r>
         <w:rPr>
@@ -4457,7 +5280,7 @@
           <w:sz w:val="24"/>
           <w:szCs w:val="24"/>
         </w:rPr>
-        <w:instrText xml:space="preserve"> ADDIN ZOTERO_ITEM CSL_CITATION {"citationID":"gYgBCVfJ","properties":{"formattedCitation":"(Leontief, 1986)","plainCitation":"(Leontief, 1986)","noteIndex":0},"citationItems":[{"id":92,"uris":["http://zotero.org/users/local/mpySVIXV/items/D9EIXZWN"],"uri":["http://zotero.org/users/local/mpySVIXV/items/D9EIXZWN"],"itemData":{"id":92,"type":"book","abstract":"This collection of writings provides the only comprehensive introduction to the input-output model for which Leontief was awarded the Nobel Prize in 1973. The structural approach to economics developed by Leontief, and known as input-output analysis, paved the way for the transformation of economics into a truly empirical discipline that could utilize modern data processing technology. This thoroughly revised second edition includes twenty essays--twelve of which are new to this edition--that reflect the past developments and the present state of the field. Beginning with an introductory chapter, the book leads the reader into an understanding of the input-output approach--not only as formal theory but also as a research strategy and powerful tool for dealing with a complex modern economy.","ISBN":"978-0-19-536522-1","language":"en","note":"Google-Books-ID: HMnQCwAAQBAJ","number-of-pages":"449","publisher":"Oxford University Press","source":"Google Books","title":"Input-Output Economics","author":[{"family":"Leontief","given":"Wassily"}],"issued":{"date-parts":[["1986",3,27]]}}}],"schema":"https://github.com/citation-style-language/schema/raw/master/csl-citation.json"} </w:instrText>
+        <w:instrText xml:space="preserve"> ADDIN ZOTERO_ITEM CSL_CITATION {"citationID":"gYgBCVfJ","properties":{"formattedCitation":"(Leontief, 1986)","plainCitation":"(Leontief, 1986)","noteIndex":0},"citationItems":[{"id":"gS6JxuIW/o8Hm6acO","uris":["http://zotero.org/users/local/mpySVIXV/items/D9EIXZWN"],"uri":["http://zotero.org/users/local/mpySVIXV/items/D9EIXZWN"],"itemData":{"id":92,"type":"book","abstract":"This collection of writings provides the only comprehensive introduction to the input-output model for which Leontief was awarded the Nobel Prize in 1973. The structural approach to economics developed by Leontief, and known as input-output analysis, paved the way for the transformation of economics into a truly empirical discipline that could utilize modern data processing technology. This thoroughly revised second edition includes twenty essays--twelve of which are new to this edition--that reflect the past developments and the present state of the field. Beginning with an introductory chapter, the book leads the reader into an understanding of the input-output approach--not only as formal theory but also as a research strategy and powerful tool for dealing with a complex modern economy.","ISBN":"978-0-19-536522-1","language":"en","note":"Google-Books-ID: HMnQCwAAQBAJ","number-of-pages":"449","publisher":"Oxford University Press","source":"Google Books","title":"Input-Output Economics","author":[{"family":"Leontief","given":"Wassily"}],"issued":{"date-parts":[["1986",3,27]]}}}],"schema":"https://github.com/citation-style-language/schema/raw/master/csl-citation.json"} </w:instrText>
       </w:r>
       <w:r>
         <w:rPr>
@@ -4504,7 +5327,31 @@
           <w:sz w:val="24"/>
           <w:szCs w:val="24"/>
         </w:rPr>
-        <w:t xml:space="preserve"> in Eq.2</w:t>
+        <w:t xml:space="preserve"> in Eq</w:t>
+      </w:r>
+      <w:r>
+        <w:rPr>
+          <w:rFonts w:ascii="Times New Roman" w:hAnsi="Times New Roman" w:cs="Times New Roman"/>
+          <w:sz w:val="24"/>
+          <w:szCs w:val="24"/>
+        </w:rPr>
+        <w:t>uation (</w:t>
+      </w:r>
+      <w:r>
+        <w:rPr>
+          <w:rFonts w:ascii="Times New Roman" w:hAnsi="Times New Roman" w:cs="Times New Roman"/>
+          <w:sz w:val="24"/>
+          <w:szCs w:val="24"/>
+        </w:rPr>
+        <w:t>2</w:t>
+      </w:r>
+      <w:r>
+        <w:rPr>
+          <w:rFonts w:ascii="Times New Roman" w:hAnsi="Times New Roman" w:cs="Times New Roman"/>
+          <w:sz w:val="24"/>
+          <w:szCs w:val="24"/>
+        </w:rPr>
+        <w:t>)</w:t>
       </w:r>
       <w:r>
         <w:rPr>
@@ -4869,7 +5716,23 @@
           <w:sz w:val="24"/>
           <w:szCs w:val="24"/>
         </w:rPr>
-        <w:t xml:space="preserve"> to base price (BP) on a sector by sector basis using national BP/PP ratios computed from Eora’s Multi-Regional Input-Output tables</w:t>
+        <w:t xml:space="preserve"> to base price (BP) on a sector by sector basis using national BP/PP ratios computed from Eora’s Multi-Regional Input-Output</w:t>
+      </w:r>
+      <w:r>
+        <w:rPr>
+          <w:rFonts w:ascii="Times New Roman" w:hAnsi="Times New Roman" w:cs="Times New Roman"/>
+          <w:sz w:val="24"/>
+          <w:szCs w:val="24"/>
+        </w:rPr>
+        <w:t xml:space="preserve"> (MRIO)</w:t>
+      </w:r>
+      <w:r>
+        <w:rPr>
+          <w:rFonts w:ascii="Times New Roman" w:hAnsi="Times New Roman" w:cs="Times New Roman"/>
+          <w:sz w:val="24"/>
+          <w:szCs w:val="24"/>
+        </w:rPr>
+        <w:t xml:space="preserve"> tables</w:t>
       </w:r>
       <w:r>
         <w:rPr>
@@ -4917,7 +5780,7 @@
           <w:sz w:val="24"/>
           <w:szCs w:val="24"/>
         </w:rPr>
-        <w:instrText xml:space="preserve"> ADDIN ZOTERO_ITEM CSL_CITATION {"citationID":"A2TgrGvr","properties":{"formattedCitation":"(Pichler et al., 2017)","plainCitation":"(Pichler et al., 2017)","noteIndex":0},"citationItems":[{"id":89,"uris":["http://zotero.org/users/local/mpySVIXV/items/2972J9K9"],"uri":["http://zotero.org/users/local/mpySVIXV/items/2972J9K9"],"itemData":{"id":89,"type":"article-journal","abstract":"Cities are economically open systems that depend on goods and services imported from national and global markets to satisfy their material and energy requirements. Greenhouse Gas (GHG) footprints are thus a highly relevant metric for urban climate change mitigation since they not only include direct emissions from urban consumption activities, but also upstream emissions, i.e. emissions that occur along the global production chain of the goods and services purchased by local consumers. This complementary approach to territorially-focused emission accounting has added critical nuance to the debate on climate change mitigation by highlighting the responsibility of consumers in a globalized economy. Yet, city officials are largely either unaware of their upstream emissions or doubtful about their ability to count and control them. This study provides the first internationally comparable GHG footprints for four cities (Berlin, Delhi NCT, Mexico City, and New York metropolitan area) applying a consistent method that can be extended to other global cities using available data. We show that upstream emissions from urban household consumption are in the same order of magnitude as cities’ overall territorial emissions and that local policy leverage to reduce upstream emissions is larger than typically assumed.","container-title":"Scientific Reports","DOI":"10.1038/s41598-017-15303-x","ISSN":"2045-2322","issue":"1","journalAbbreviation":"Sci Rep","language":"en","note":"number: 1\npublisher: Nature Publishing Group","page":"14659","source":"www.nature.com","title":"Reducing Urban Greenhouse Gas Footprints","volume":"7","author":[{"family":"Pichler","given":"Peter-Paul"},{"family":"Zwickel","given":"Timm"},{"family":"Chavez","given":"Abel"},{"family":"Kretschmer","given":"Tino"},{"family":"Seddon","given":"Jessica"},{"family":"Weisz","given":"Helga"}],"issued":{"date-parts":[["2017",11,7]]}}}],"schema":"https://github.com/citation-style-language/schema/raw/master/csl-citation.json"} </w:instrText>
+        <w:instrText xml:space="preserve"> ADDIN ZOTERO_ITEM CSL_CITATION {"citationID":"A2TgrGvr","properties":{"formattedCitation":"(Pichler et al., 2017)","plainCitation":"(Pichler et al., 2017)","noteIndex":0},"citationItems":[{"id":"gS6JxuIW/1pxk7Dpi","uris":["http://zotero.org/users/local/mpySVIXV/items/2972J9K9"],"uri":["http://zotero.org/users/local/mpySVIXV/items/2972J9K9"],"itemData":{"id":89,"type":"article-journal","abstract":"Cities are economically open systems that depend on goods and services imported from national and global markets to satisfy their material and energy requirements. Greenhouse Gas (GHG) footprints are thus a highly relevant metric for urban climate change mitigation since they not only include direct emissions from urban consumption activities, but also upstream emissions, i.e. emissions that occur along the global production chain of the goods and services purchased by local consumers. This complementary approach to territorially-focused emission accounting has added critical nuance to the debate on climate change mitigation by highlighting the responsibility of consumers in a globalized economy. Yet, city officials are largely either unaware of their upstream emissions or doubtful about their ability to count and control them. This study provides the first internationally comparable GHG footprints for four cities (Berlin, Delhi NCT, Mexico City, and New York metropolitan area) applying a consistent method that can be extended to other global cities using available data. We show that upstream emissions from urban household consumption are in the same order of magnitude as cities’ overall territorial emissions and that local policy leverage to reduce upstream emissions is larger than typically assumed.","container-title":"Scientific Reports","DOI":"10.1038/s41598-017-15303-x","ISSN":"2045-2322","issue":"1","journalAbbreviation":"Sci Rep","language":"en","note":"number: 1\npublisher: Nature Publishing Group","page":"14659","source":"www.nature.com","title":"Reducing Urban Greenhouse Gas Footprints","volume":"7","author":[{"family":"Pichler","given":"Peter-Paul"},{"family":"Zwickel","given":"Timm"},{"family":"Chavez","given":"Abel"},{"family":"Kretschmer","given":"Tino"},{"family":"Seddon","given":"Jessica"},{"family":"Weisz","given":"Helga"}],"issued":{"date-parts":[["2017",11,7]]}}}],"schema":"https://github.com/citation-style-language/schema/raw/master/csl-citation.json"} </w:instrText>
       </w:r>
       <w:r>
         <w:rPr>
@@ -5020,7 +5883,49 @@
           <w:sz w:val="24"/>
           <w:szCs w:val="24"/>
         </w:rPr>
-        <w:t xml:space="preserve"> the total demand vector (f) with the city final demand vector (</w:t>
+        <w:t xml:space="preserve"> the total demand vector (</w:t>
+      </w:r>
+      <m:oMath>
+        <m:sSub>
+          <m:sSubPr>
+            <m:ctrlPr>
+              <w:rPr>
+                <w:rFonts w:ascii="Cambria Math" w:hAnsi="Cambria Math" w:cs="Times New Roman"/>
+                <w:i/>
+                <w:sz w:val="24"/>
+                <w:szCs w:val="24"/>
+              </w:rPr>
+            </m:ctrlPr>
+          </m:sSubPr>
+          <m:e>
+            <m:r>
+              <w:rPr>
+                <w:rFonts w:ascii="Cambria Math" w:hAnsi="Cambria Math" w:cs="Times New Roman"/>
+                <w:sz w:val="24"/>
+                <w:szCs w:val="24"/>
+              </w:rPr>
+              <m:t>f</m:t>
+            </m:r>
+          </m:e>
+          <m:sub>
+            <m:r>
+              <w:rPr>
+                <w:rFonts w:ascii="Cambria Math" w:hAnsi="Cambria Math" w:cs="Times New Roman"/>
+                <w:sz w:val="24"/>
+                <w:szCs w:val="24"/>
+              </w:rPr>
+              <m:t>i</m:t>
+            </m:r>
+          </m:sub>
+        </m:sSub>
+      </m:oMath>
+      <w:r>
+        <w:rPr>
+          <w:rFonts w:ascii="Times New Roman" w:hAnsi="Times New Roman" w:cs="Times New Roman"/>
+          <w:sz w:val="24"/>
+          <w:szCs w:val="24"/>
+        </w:rPr>
+        <w:t>) with the city final demand vector (</w:t>
       </w:r>
       <m:oMath>
         <m:sSub>
@@ -5078,7 +5983,23 @@
           <w:sz w:val="24"/>
           <w:szCs w:val="24"/>
         </w:rPr>
-        <w:t>.3</w:t>
+        <w:t>uation (</w:t>
+      </w:r>
+      <w:r>
+        <w:rPr>
+          <w:rFonts w:ascii="Times New Roman" w:hAnsi="Times New Roman" w:cs="Times New Roman"/>
+          <w:sz w:val="24"/>
+          <w:szCs w:val="24"/>
+        </w:rPr>
+        <w:t>3</w:t>
+      </w:r>
+      <w:r>
+        <w:rPr>
+          <w:rFonts w:ascii="Times New Roman" w:hAnsi="Times New Roman" w:cs="Times New Roman"/>
+          <w:sz w:val="24"/>
+          <w:szCs w:val="24"/>
+        </w:rPr>
+        <w:t>)</w:t>
       </w:r>
       <w:r>
         <w:rPr>
@@ -5087,14 +6008,6 @@
           <w:szCs w:val="24"/>
         </w:rPr>
         <w:t>.</w:t>
-      </w:r>
-      <w:r>
-        <w:rPr>
-          <w:rFonts w:ascii="Times New Roman" w:hAnsi="Times New Roman" w:cs="Times New Roman"/>
-          <w:sz w:val="24"/>
-          <w:szCs w:val="24"/>
-        </w:rPr>
-        <w:t xml:space="preserve"> </w:t>
       </w:r>
     </w:p>
     <w:p>
@@ -5293,7 +6206,23 @@
           <w:sz w:val="24"/>
           <w:szCs w:val="24"/>
         </w:rPr>
-        <w:t>is the virtual water per capita quantities (m</w:t>
+        <w:t xml:space="preserve">is the virtual water per capita </w:t>
+      </w:r>
+      <w:r>
+        <w:rPr>
+          <w:rFonts w:ascii="Times New Roman" w:eastAsiaTheme="minorEastAsia" w:hAnsi="Times New Roman" w:cs="Times New Roman"/>
+          <w:sz w:val="24"/>
+          <w:szCs w:val="24"/>
+        </w:rPr>
+        <w:t>for a given city</w:t>
+      </w:r>
+      <w:r>
+        <w:rPr>
+          <w:rFonts w:ascii="Times New Roman" w:eastAsiaTheme="minorEastAsia" w:hAnsi="Times New Roman" w:cs="Times New Roman"/>
+          <w:sz w:val="24"/>
+          <w:szCs w:val="24"/>
+        </w:rPr>
+        <w:t xml:space="preserve"> (m</w:t>
       </w:r>
       <w:r>
         <w:rPr>
@@ -5410,7 +6339,23 @@
           <w:sz w:val="24"/>
           <w:szCs w:val="24"/>
         </w:rPr>
-        <w:t xml:space="preserve"> is the city final demand vector. </w:t>
+        <w:t xml:space="preserve"> is the city final demand vector</w:t>
+      </w:r>
+      <w:r>
+        <w:rPr>
+          <w:rFonts w:ascii="Times New Roman" w:eastAsiaTheme="minorEastAsia" w:hAnsi="Times New Roman" w:cs="Times New Roman"/>
+          <w:sz w:val="24"/>
+          <w:szCs w:val="24"/>
+        </w:rPr>
+        <w:t xml:space="preserve"> ($US/year)</w:t>
+      </w:r>
+      <w:r>
+        <w:rPr>
+          <w:rFonts w:ascii="Times New Roman" w:eastAsiaTheme="minorEastAsia" w:hAnsi="Times New Roman" w:cs="Times New Roman"/>
+          <w:sz w:val="24"/>
+          <w:szCs w:val="24"/>
+        </w:rPr>
+        <w:t xml:space="preserve">. </w:t>
       </w:r>
     </w:p>
     <w:p>
@@ -5433,10 +6378,10 @@
         </w:rPr>
         <w:lastRenderedPageBreak/>
         <w:drawing>
-          <wp:inline distT="0" distB="0" distL="0" distR="0" wp14:anchorId="0666C452" wp14:editId="7B804A03">
+          <wp:inline distT="0" distB="0" distL="0" distR="0" wp14:anchorId="68505FB8" wp14:editId="49A3BF4D">
             <wp:extent cx="5943600" cy="4632325"/>
             <wp:effectExtent l="0" t="0" r="0" b="0"/>
-            <wp:docPr id="1" name="Picture 1"/>
+            <wp:docPr id="12" name="Picture 12" descr="Diagram, schematic&#10;&#10;Description automatically generated"/>
             <wp:cNvGraphicFramePr>
               <a:graphicFrameLocks xmlns:a="http://schemas.openxmlformats.org/drawingml/2006/main" noChangeAspect="1"/>
             </wp:cNvGraphicFramePr>
@@ -5444,7 +6389,7 @@
               <a:graphicData uri="http://schemas.openxmlformats.org/drawingml/2006/picture">
                 <pic:pic xmlns:pic="http://schemas.openxmlformats.org/drawingml/2006/picture">
                   <pic:nvPicPr>
-                    <pic:cNvPr id="1" name="VW metthod.png"/>
+                    <pic:cNvPr id="12" name="Picture 12" descr="Diagram, schematic&#10;&#10;Description automatically generated"/>
                     <pic:cNvPicPr/>
                   </pic:nvPicPr>
                   <pic:blipFill>
@@ -5523,6 +6468,14 @@
           <w:sz w:val="24"/>
           <w:szCs w:val="24"/>
         </w:rPr>
+        <w:t xml:space="preserve"> and data dissemination by final major consumption categories</w:t>
+      </w:r>
+      <w:r>
+        <w:rPr>
+          <w:rFonts w:ascii="Times New Roman" w:hAnsi="Times New Roman" w:cs="Times New Roman"/>
+          <w:sz w:val="24"/>
+          <w:szCs w:val="24"/>
+        </w:rPr>
         <w:t xml:space="preserve">. </w:t>
       </w:r>
       <w:r>
@@ -5594,8 +6547,18 @@
           <w:sz w:val="24"/>
           <w:szCs w:val="24"/>
         </w:rPr>
-        <w:t>In this section, we will …..</w:t>
-      </w:r>
+        <w:t xml:space="preserve">In this section, we will </w:t>
+      </w:r>
+      <w:proofErr w:type="gramStart"/>
+      <w:r>
+        <w:rPr>
+          <w:rFonts w:ascii="Times New Roman" w:hAnsi="Times New Roman" w:cs="Times New Roman"/>
+          <w:sz w:val="24"/>
+          <w:szCs w:val="24"/>
+        </w:rPr>
+        <w:t>…..</w:t>
+      </w:r>
+      <w:proofErr w:type="gramEnd"/>
     </w:p>
     <w:p>
       <w:pPr>
@@ -5699,7 +6662,6 @@
           <w:sz w:val="24"/>
           <w:szCs w:val="24"/>
         </w:rPr>
-        <w:lastRenderedPageBreak/>
         <w:t>Urban virtual water of the Global South</w:t>
       </w:r>
       <w:r>
@@ -5837,7 +6799,25 @@
           <w:sz w:val="24"/>
           <w:szCs w:val="24"/>
         </w:rPr>
-        <w:t xml:space="preserve">What can we see ….. </w:t>
+        <w:t xml:space="preserve">What can we </w:t>
+      </w:r>
+      <w:proofErr w:type="gramStart"/>
+      <w:r>
+        <w:rPr>
+          <w:rFonts w:ascii="Times New Roman" w:hAnsi="Times New Roman" w:cs="Times New Roman"/>
+          <w:sz w:val="24"/>
+          <w:szCs w:val="24"/>
+        </w:rPr>
+        <w:t>see …..</w:t>
+      </w:r>
+      <w:proofErr w:type="gramEnd"/>
+      <w:r>
+        <w:rPr>
+          <w:rFonts w:ascii="Times New Roman" w:hAnsi="Times New Roman" w:cs="Times New Roman"/>
+          <w:sz w:val="24"/>
+          <w:szCs w:val="24"/>
+        </w:rPr>
+        <w:t xml:space="preserve"> </w:t>
       </w:r>
     </w:p>
     <w:p>
@@ -5914,8 +6894,19 @@
           <w:sz w:val="24"/>
           <w:szCs w:val="24"/>
         </w:rPr>
-        <w:t>What can we spot …..</w:t>
-      </w:r>
+        <w:lastRenderedPageBreak/>
+        <w:t xml:space="preserve">What can we </w:t>
+      </w:r>
+      <w:proofErr w:type="gramStart"/>
+      <w:r>
+        <w:rPr>
+          <w:rFonts w:ascii="Times New Roman" w:hAnsi="Times New Roman" w:cs="Times New Roman"/>
+          <w:sz w:val="24"/>
+          <w:szCs w:val="24"/>
+        </w:rPr>
+        <w:t>spot …..</w:t>
+      </w:r>
+      <w:proofErr w:type="gramEnd"/>
     </w:p>
     <w:p>
       <w:pPr>
@@ -5993,8 +6984,18 @@
           <w:szCs w:val="24"/>
         </w:rPr>
         <w:lastRenderedPageBreak/>
-        <w:t>What can we see …..</w:t>
-      </w:r>
+        <w:t xml:space="preserve">What can we </w:t>
+      </w:r>
+      <w:proofErr w:type="gramStart"/>
+      <w:r>
+        <w:rPr>
+          <w:rFonts w:ascii="Times New Roman" w:hAnsi="Times New Roman" w:cs="Times New Roman"/>
+          <w:sz w:val="24"/>
+          <w:szCs w:val="24"/>
+        </w:rPr>
+        <w:t>see …..</w:t>
+      </w:r>
+      <w:proofErr w:type="gramEnd"/>
     </w:p>
     <w:p>
       <w:pPr>
@@ -6487,13 +7488,23 @@
         </w:rPr>
         <w:t xml:space="preserve">Southern </w:t>
       </w:r>
-      <w:r>
-        <w:rPr>
-          <w:rFonts w:ascii="Times New Roman" w:hAnsi="Times New Roman" w:cs="Times New Roman"/>
-          <w:sz w:val="24"/>
-          <w:szCs w:val="24"/>
-        </w:rPr>
-        <w:t xml:space="preserve">cities’ with highest values of virtual water. </w:t>
+      <w:proofErr w:type="gramStart"/>
+      <w:r>
+        <w:rPr>
+          <w:rFonts w:ascii="Times New Roman" w:hAnsi="Times New Roman" w:cs="Times New Roman"/>
+          <w:sz w:val="24"/>
+          <w:szCs w:val="24"/>
+        </w:rPr>
+        <w:t>cities’</w:t>
+      </w:r>
+      <w:proofErr w:type="gramEnd"/>
+      <w:r>
+        <w:rPr>
+          <w:rFonts w:ascii="Times New Roman" w:hAnsi="Times New Roman" w:cs="Times New Roman"/>
+          <w:sz w:val="24"/>
+          <w:szCs w:val="24"/>
+        </w:rPr>
+        <w:t xml:space="preserve"> with highest values of virtual water. </w:t>
       </w:r>
     </w:p>
     <w:p>
@@ -7089,7 +8100,25 @@
           <w:sz w:val="24"/>
           <w:szCs w:val="24"/>
         </w:rPr>
-        <w:t xml:space="preserve"> it’s availability is </w:t>
+        <w:t xml:space="preserve"> </w:t>
+      </w:r>
+      <w:proofErr w:type="gramStart"/>
+      <w:r>
+        <w:rPr>
+          <w:rFonts w:ascii="Times New Roman" w:hAnsi="Times New Roman" w:cs="Times New Roman"/>
+          <w:sz w:val="24"/>
+          <w:szCs w:val="24"/>
+        </w:rPr>
+        <w:t>it’s</w:t>
+      </w:r>
+      <w:proofErr w:type="gramEnd"/>
+      <w:r>
+        <w:rPr>
+          <w:rFonts w:ascii="Times New Roman" w:hAnsi="Times New Roman" w:cs="Times New Roman"/>
+          <w:sz w:val="24"/>
+          <w:szCs w:val="24"/>
+        </w:rPr>
+        <w:t xml:space="preserve"> availability is </w:t>
       </w:r>
       <w:r>
         <w:rPr>
@@ -7291,7 +8320,25 @@
           <w:sz w:val="24"/>
           <w:szCs w:val="24"/>
         </w:rPr>
-        <w:t xml:space="preserve">quire massive water input from the global economic market in order to amortize the </w:t>
+        <w:t xml:space="preserve">quire massive water input from the global economic market </w:t>
+      </w:r>
+      <w:proofErr w:type="gramStart"/>
+      <w:r>
+        <w:rPr>
+          <w:rFonts w:ascii="Times New Roman" w:hAnsi="Times New Roman" w:cs="Times New Roman"/>
+          <w:sz w:val="24"/>
+          <w:szCs w:val="24"/>
+        </w:rPr>
+        <w:t>in order to</w:t>
+      </w:r>
+      <w:proofErr w:type="gramEnd"/>
+      <w:r>
+        <w:rPr>
+          <w:rFonts w:ascii="Times New Roman" w:hAnsi="Times New Roman" w:cs="Times New Roman"/>
+          <w:sz w:val="24"/>
+          <w:szCs w:val="24"/>
+        </w:rPr>
+        <w:t xml:space="preserve"> amortize the </w:t>
       </w:r>
       <w:r>
         <w:rPr>
@@ -7408,7 +8455,71 @@
           <w:rFonts w:ascii="Times New Roman" w:hAnsi="Times New Roman" w:cs="Times New Roman"/>
           <w:sz w:val="24"/>
         </w:rPr>
-        <w:t>Lenzen, M., Kanemoto, K., Moran, D., Geschke, A., 2012. Mapping the structure of the world economy. Environmental science &amp; technology 46, 8374–8381.</w:t>
+        <w:t xml:space="preserve">Haberl, H., </w:t>
+      </w:r>
+      <w:proofErr w:type="spellStart"/>
+      <w:r>
+        <w:rPr>
+          <w:rFonts w:ascii="Times New Roman" w:hAnsi="Times New Roman" w:cs="Times New Roman"/>
+          <w:sz w:val="24"/>
+        </w:rPr>
+        <w:t>Wiedenhofer</w:t>
+      </w:r>
+      <w:proofErr w:type="spellEnd"/>
+      <w:r>
+        <w:rPr>
+          <w:rFonts w:ascii="Times New Roman" w:hAnsi="Times New Roman" w:cs="Times New Roman"/>
+          <w:sz w:val="24"/>
+        </w:rPr>
+        <w:t xml:space="preserve">, D., </w:t>
+      </w:r>
+      <w:proofErr w:type="spellStart"/>
+      <w:r>
+        <w:rPr>
+          <w:rFonts w:ascii="Times New Roman" w:hAnsi="Times New Roman" w:cs="Times New Roman"/>
+          <w:sz w:val="24"/>
+        </w:rPr>
+        <w:t>Pauliuk</w:t>
+      </w:r>
+      <w:proofErr w:type="spellEnd"/>
+      <w:r>
+        <w:rPr>
+          <w:rFonts w:ascii="Times New Roman" w:hAnsi="Times New Roman" w:cs="Times New Roman"/>
+          <w:sz w:val="24"/>
+        </w:rPr>
+        <w:t xml:space="preserve">, S., </w:t>
+      </w:r>
+      <w:proofErr w:type="spellStart"/>
+      <w:r>
+        <w:rPr>
+          <w:rFonts w:ascii="Times New Roman" w:hAnsi="Times New Roman" w:cs="Times New Roman"/>
+          <w:sz w:val="24"/>
+        </w:rPr>
+        <w:t>Krausmann</w:t>
+      </w:r>
+      <w:proofErr w:type="spellEnd"/>
+      <w:r>
+        <w:rPr>
+          <w:rFonts w:ascii="Times New Roman" w:hAnsi="Times New Roman" w:cs="Times New Roman"/>
+          <w:sz w:val="24"/>
+        </w:rPr>
+        <w:t xml:space="preserve">, F., Müller, D.B., Fischer-Kowalski, M., 2019. Contributions of </w:t>
+      </w:r>
+      <w:proofErr w:type="spellStart"/>
+      <w:r>
+        <w:rPr>
+          <w:rFonts w:ascii="Times New Roman" w:hAnsi="Times New Roman" w:cs="Times New Roman"/>
+          <w:sz w:val="24"/>
+        </w:rPr>
+        <w:t>sociometabolic</w:t>
+      </w:r>
+      <w:proofErr w:type="spellEnd"/>
+      <w:r>
+        <w:rPr>
+          <w:rFonts w:ascii="Times New Roman" w:hAnsi="Times New Roman" w:cs="Times New Roman"/>
+          <w:sz w:val="24"/>
+        </w:rPr>
+        <w:t xml:space="preserve"> research to sustainability science. Nat Sustain 2, 173–184. https://doi.org/10.1038/s41893-019-0225-2</w:t>
       </w:r>
     </w:p>
     <w:p>
@@ -7419,12 +8530,37 @@
           <w:sz w:val="24"/>
         </w:rPr>
       </w:pPr>
-      <w:r>
-        <w:rPr>
-          <w:rFonts w:ascii="Times New Roman" w:hAnsi="Times New Roman" w:cs="Times New Roman"/>
-          <w:sz w:val="24"/>
-        </w:rPr>
-        <w:t>Lenzen, M., Moran, D., Kanemoto, K., Geschke, A., 2013. Building Eora: a global multi-region input–output database at high country and sector resolution. Economic Systems Research 25, 20–49.</w:t>
+      <w:proofErr w:type="spellStart"/>
+      <w:r>
+        <w:rPr>
+          <w:rFonts w:ascii="Times New Roman" w:hAnsi="Times New Roman" w:cs="Times New Roman"/>
+          <w:sz w:val="24"/>
+        </w:rPr>
+        <w:t>Hachaichi</w:t>
+      </w:r>
+      <w:proofErr w:type="spellEnd"/>
+      <w:r>
+        <w:rPr>
+          <w:rFonts w:ascii="Times New Roman" w:hAnsi="Times New Roman" w:cs="Times New Roman"/>
+          <w:sz w:val="24"/>
+        </w:rPr>
+        <w:t xml:space="preserve">, M., </w:t>
+      </w:r>
+      <w:proofErr w:type="spellStart"/>
+      <w:r>
+        <w:rPr>
+          <w:rFonts w:ascii="Times New Roman" w:hAnsi="Times New Roman" w:cs="Times New Roman"/>
+          <w:sz w:val="24"/>
+        </w:rPr>
+        <w:t>Baouni</w:t>
+      </w:r>
+      <w:proofErr w:type="spellEnd"/>
+      <w:r>
+        <w:rPr>
+          <w:rFonts w:ascii="Times New Roman" w:hAnsi="Times New Roman" w:cs="Times New Roman"/>
+          <w:sz w:val="24"/>
+        </w:rPr>
+        <w:t>, T., 2021. Virtual carbon emissions in the big cities of middle-income countries. Urban Climate 40, 100986. https://doi.org/10.1016/j.uclim.2021.100986</w:t>
       </w:r>
     </w:p>
     <w:p>
@@ -7435,6 +8571,202 @@
           <w:sz w:val="24"/>
         </w:rPr>
       </w:pPr>
+      <w:proofErr w:type="spellStart"/>
+      <w:r>
+        <w:rPr>
+          <w:rFonts w:ascii="Times New Roman" w:hAnsi="Times New Roman" w:cs="Times New Roman"/>
+          <w:sz w:val="24"/>
+        </w:rPr>
+        <w:t>Hachaichi</w:t>
+      </w:r>
+      <w:proofErr w:type="spellEnd"/>
+      <w:r>
+        <w:rPr>
+          <w:rFonts w:ascii="Times New Roman" w:hAnsi="Times New Roman" w:cs="Times New Roman"/>
+          <w:sz w:val="24"/>
+        </w:rPr>
+        <w:t xml:space="preserve">, M., </w:t>
+      </w:r>
+      <w:proofErr w:type="spellStart"/>
+      <w:r>
+        <w:rPr>
+          <w:rFonts w:ascii="Times New Roman" w:hAnsi="Times New Roman" w:cs="Times New Roman"/>
+          <w:sz w:val="24"/>
+        </w:rPr>
+        <w:t>Baouni</w:t>
+      </w:r>
+      <w:proofErr w:type="spellEnd"/>
+      <w:r>
+        <w:rPr>
+          <w:rFonts w:ascii="Times New Roman" w:hAnsi="Times New Roman" w:cs="Times New Roman"/>
+          <w:sz w:val="24"/>
+        </w:rPr>
+        <w:t>, T., 2020. Downscaling the planetary boundaries (Pbs) framework to city scale-level: De-risking MENA region’s environment future. Environmental and Sustainability Indicators 5, 100023. https://doi.org/10.1016/j.indic.2020.100023</w:t>
+      </w:r>
+    </w:p>
+    <w:p>
+      <w:pPr>
+        <w:pStyle w:val="Bibliography"/>
+        <w:rPr>
+          <w:rFonts w:ascii="Times New Roman" w:hAnsi="Times New Roman" w:cs="Times New Roman"/>
+          <w:sz w:val="24"/>
+        </w:rPr>
+      </w:pPr>
+      <w:proofErr w:type="spellStart"/>
+      <w:r>
+        <w:rPr>
+          <w:rFonts w:ascii="Times New Roman" w:hAnsi="Times New Roman" w:cs="Times New Roman"/>
+          <w:sz w:val="24"/>
+        </w:rPr>
+        <w:t>Kitzes</w:t>
+      </w:r>
+      <w:proofErr w:type="spellEnd"/>
+      <w:r>
+        <w:rPr>
+          <w:rFonts w:ascii="Times New Roman" w:hAnsi="Times New Roman" w:cs="Times New Roman"/>
+          <w:sz w:val="24"/>
+        </w:rPr>
+        <w:t xml:space="preserve">, J., 2013. An Introduction to </w:t>
+      </w:r>
+      <w:proofErr w:type="gramStart"/>
+      <w:r>
+        <w:rPr>
+          <w:rFonts w:ascii="Times New Roman" w:hAnsi="Times New Roman" w:cs="Times New Roman"/>
+          <w:sz w:val="24"/>
+        </w:rPr>
+        <w:t>Environmentally-Extended</w:t>
+      </w:r>
+      <w:proofErr w:type="gramEnd"/>
+      <w:r>
+        <w:rPr>
+          <w:rFonts w:ascii="Times New Roman" w:hAnsi="Times New Roman" w:cs="Times New Roman"/>
+          <w:sz w:val="24"/>
+        </w:rPr>
+        <w:t xml:space="preserve"> Input-Output Analysis. Resources 2, 489–503. https://doi.org/10.3390/resources2040489</w:t>
+      </w:r>
+    </w:p>
+    <w:p>
+      <w:pPr>
+        <w:pStyle w:val="Bibliography"/>
+        <w:rPr>
+          <w:rFonts w:ascii="Times New Roman" w:hAnsi="Times New Roman" w:cs="Times New Roman"/>
+          <w:sz w:val="24"/>
+        </w:rPr>
+      </w:pPr>
+      <w:proofErr w:type="spellStart"/>
+      <w:r>
+        <w:rPr>
+          <w:rFonts w:ascii="Times New Roman" w:hAnsi="Times New Roman" w:cs="Times New Roman"/>
+          <w:sz w:val="24"/>
+        </w:rPr>
+        <w:t>Lenzen</w:t>
+      </w:r>
+      <w:proofErr w:type="spellEnd"/>
+      <w:r>
+        <w:rPr>
+          <w:rFonts w:ascii="Times New Roman" w:hAnsi="Times New Roman" w:cs="Times New Roman"/>
+          <w:sz w:val="24"/>
+        </w:rPr>
+        <w:t xml:space="preserve">, M., </w:t>
+      </w:r>
+      <w:proofErr w:type="spellStart"/>
+      <w:r>
+        <w:rPr>
+          <w:rFonts w:ascii="Times New Roman" w:hAnsi="Times New Roman" w:cs="Times New Roman"/>
+          <w:sz w:val="24"/>
+        </w:rPr>
+        <w:t>Kanemoto</w:t>
+      </w:r>
+      <w:proofErr w:type="spellEnd"/>
+      <w:r>
+        <w:rPr>
+          <w:rFonts w:ascii="Times New Roman" w:hAnsi="Times New Roman" w:cs="Times New Roman"/>
+          <w:sz w:val="24"/>
+        </w:rPr>
+        <w:t xml:space="preserve">, K., Moran, D., </w:t>
+      </w:r>
+      <w:proofErr w:type="spellStart"/>
+      <w:r>
+        <w:rPr>
+          <w:rFonts w:ascii="Times New Roman" w:hAnsi="Times New Roman" w:cs="Times New Roman"/>
+          <w:sz w:val="24"/>
+        </w:rPr>
+        <w:t>Geschke</w:t>
+      </w:r>
+      <w:proofErr w:type="spellEnd"/>
+      <w:r>
+        <w:rPr>
+          <w:rFonts w:ascii="Times New Roman" w:hAnsi="Times New Roman" w:cs="Times New Roman"/>
+          <w:sz w:val="24"/>
+        </w:rPr>
+        <w:t>, A., 2012. Mapping the structure of the world economy. Environmental science &amp; technology 46, 8374–8381.</w:t>
+      </w:r>
+    </w:p>
+    <w:p>
+      <w:pPr>
+        <w:pStyle w:val="Bibliography"/>
+        <w:rPr>
+          <w:rFonts w:ascii="Times New Roman" w:hAnsi="Times New Roman" w:cs="Times New Roman"/>
+          <w:sz w:val="24"/>
+        </w:rPr>
+      </w:pPr>
+      <w:proofErr w:type="spellStart"/>
+      <w:r>
+        <w:rPr>
+          <w:rFonts w:ascii="Times New Roman" w:hAnsi="Times New Roman" w:cs="Times New Roman"/>
+          <w:sz w:val="24"/>
+        </w:rPr>
+        <w:t>Lenzen</w:t>
+      </w:r>
+      <w:proofErr w:type="spellEnd"/>
+      <w:r>
+        <w:rPr>
+          <w:rFonts w:ascii="Times New Roman" w:hAnsi="Times New Roman" w:cs="Times New Roman"/>
+          <w:sz w:val="24"/>
+        </w:rPr>
+        <w:t xml:space="preserve">, M., Moran, D., </w:t>
+      </w:r>
+      <w:proofErr w:type="spellStart"/>
+      <w:r>
+        <w:rPr>
+          <w:rFonts w:ascii="Times New Roman" w:hAnsi="Times New Roman" w:cs="Times New Roman"/>
+          <w:sz w:val="24"/>
+        </w:rPr>
+        <w:t>Kanemoto</w:t>
+      </w:r>
+      <w:proofErr w:type="spellEnd"/>
+      <w:r>
+        <w:rPr>
+          <w:rFonts w:ascii="Times New Roman" w:hAnsi="Times New Roman" w:cs="Times New Roman"/>
+          <w:sz w:val="24"/>
+        </w:rPr>
+        <w:t xml:space="preserve">, K., </w:t>
+      </w:r>
+      <w:proofErr w:type="spellStart"/>
+      <w:r>
+        <w:rPr>
+          <w:rFonts w:ascii="Times New Roman" w:hAnsi="Times New Roman" w:cs="Times New Roman"/>
+          <w:sz w:val="24"/>
+        </w:rPr>
+        <w:t>Geschke</w:t>
+      </w:r>
+      <w:proofErr w:type="spellEnd"/>
+      <w:r>
+        <w:rPr>
+          <w:rFonts w:ascii="Times New Roman" w:hAnsi="Times New Roman" w:cs="Times New Roman"/>
+          <w:sz w:val="24"/>
+        </w:rPr>
+        <w:t>, A., 2013. Building Eora: a global multi-region input–output database at high country and sector resolution. Economic Systems Research 25, 20–49.</w:t>
+      </w:r>
+    </w:p>
+    <w:p>
+      <w:pPr>
+        <w:pStyle w:val="Bibliography"/>
+        <w:rPr>
+          <w:rFonts w:ascii="Times New Roman" w:hAnsi="Times New Roman" w:cs="Times New Roman"/>
+          <w:sz w:val="24"/>
+        </w:rPr>
+      </w:pPr>
       <w:r>
         <w:rPr>
           <w:rFonts w:ascii="Times New Roman" w:hAnsi="Times New Roman" w:cs="Times New Roman"/>
@@ -7455,8 +8787,115 @@
         <w:rPr>
           <w:rFonts w:ascii="Times New Roman" w:hAnsi="Times New Roman" w:cs="Times New Roman"/>
           <w:sz w:val="24"/>
-        </w:rPr>
-        <w:t>Pichler, P.-P., Zwickel, T., Chavez, A., Kretschmer, T., Seddon, J., Weisz, H., 2017. Reducing Urban Greenhouse Gas Footprints. Sci Rep 7, 14659. https://doi.org/10.1038/s41598-017-15303-x</w:t>
+          <w:lang w:val="fr-FR"/>
+        </w:rPr>
+        <w:t xml:space="preserve">Miller, R.E., Blair, P.D., 2009. </w:t>
+      </w:r>
+      <w:r>
+        <w:rPr>
+          <w:rFonts w:ascii="Times New Roman" w:hAnsi="Times New Roman" w:cs="Times New Roman"/>
+          <w:sz w:val="24"/>
+        </w:rPr>
+        <w:t>Input-Output Analysis: Foundations and Extensions. Cambridge University Press.</w:t>
+      </w:r>
+    </w:p>
+    <w:p>
+      <w:pPr>
+        <w:pStyle w:val="Bibliography"/>
+        <w:rPr>
+          <w:rFonts w:ascii="Times New Roman" w:hAnsi="Times New Roman" w:cs="Times New Roman"/>
+          <w:sz w:val="24"/>
+        </w:rPr>
+      </w:pPr>
+      <w:r>
+        <w:rPr>
+          <w:rFonts w:ascii="Times New Roman" w:hAnsi="Times New Roman" w:cs="Times New Roman"/>
+          <w:sz w:val="24"/>
+        </w:rPr>
+        <w:t xml:space="preserve">Pichler, P.-P., </w:t>
+      </w:r>
+      <w:proofErr w:type="spellStart"/>
+      <w:r>
+        <w:rPr>
+          <w:rFonts w:ascii="Times New Roman" w:hAnsi="Times New Roman" w:cs="Times New Roman"/>
+          <w:sz w:val="24"/>
+        </w:rPr>
+        <w:t>Zwickel</w:t>
+      </w:r>
+      <w:proofErr w:type="spellEnd"/>
+      <w:r>
+        <w:rPr>
+          <w:rFonts w:ascii="Times New Roman" w:hAnsi="Times New Roman" w:cs="Times New Roman"/>
+          <w:sz w:val="24"/>
+        </w:rPr>
+        <w:t xml:space="preserve">, T., Chavez, A., </w:t>
+      </w:r>
+      <w:proofErr w:type="spellStart"/>
+      <w:r>
+        <w:rPr>
+          <w:rFonts w:ascii="Times New Roman" w:hAnsi="Times New Roman" w:cs="Times New Roman"/>
+          <w:sz w:val="24"/>
+        </w:rPr>
+        <w:t>Kretschmer</w:t>
+      </w:r>
+      <w:proofErr w:type="spellEnd"/>
+      <w:r>
+        <w:rPr>
+          <w:rFonts w:ascii="Times New Roman" w:hAnsi="Times New Roman" w:cs="Times New Roman"/>
+          <w:sz w:val="24"/>
+        </w:rPr>
+        <w:t>, T., Seddon, J., Weisz, H., 2017. Reducing Urban Greenhouse Gas Footprints. Sci Rep 7, 14659. https://doi.org/10.1038/s41598-017-15303-x</w:t>
+      </w:r>
+    </w:p>
+    <w:p>
+      <w:pPr>
+        <w:pStyle w:val="Bibliography"/>
+        <w:rPr>
+          <w:rFonts w:ascii="Times New Roman" w:hAnsi="Times New Roman" w:cs="Times New Roman"/>
+          <w:sz w:val="24"/>
+        </w:rPr>
+      </w:pPr>
+      <w:proofErr w:type="spellStart"/>
+      <w:r>
+        <w:rPr>
+          <w:rFonts w:ascii="Times New Roman" w:hAnsi="Times New Roman" w:cs="Times New Roman"/>
+          <w:sz w:val="24"/>
+        </w:rPr>
+        <w:t>Raa</w:t>
+      </w:r>
+      <w:proofErr w:type="spellEnd"/>
+      <w:r>
+        <w:rPr>
+          <w:rFonts w:ascii="Times New Roman" w:hAnsi="Times New Roman" w:cs="Times New Roman"/>
+          <w:sz w:val="24"/>
+        </w:rPr>
+        <w:t>, T. ten, 2006. The Economics of Input-Output Analysis. Cambridge University Press.</w:t>
+      </w:r>
+    </w:p>
+    <w:p>
+      <w:pPr>
+        <w:pStyle w:val="Bibliography"/>
+        <w:rPr>
+          <w:rFonts w:ascii="Times New Roman" w:hAnsi="Times New Roman" w:cs="Times New Roman"/>
+          <w:sz w:val="24"/>
+        </w:rPr>
+      </w:pPr>
+      <w:proofErr w:type="spellStart"/>
+      <w:r>
+        <w:rPr>
+          <w:rFonts w:ascii="Times New Roman" w:hAnsi="Times New Roman" w:cs="Times New Roman"/>
+          <w:sz w:val="24"/>
+        </w:rPr>
+        <w:lastRenderedPageBreak/>
+        <w:t>Raa</w:t>
+      </w:r>
+      <w:proofErr w:type="spellEnd"/>
+      <w:r>
+        <w:rPr>
+          <w:rFonts w:ascii="Times New Roman" w:hAnsi="Times New Roman" w:cs="Times New Roman"/>
+          <w:sz w:val="24"/>
+        </w:rPr>
+        <w:t>, T.T., 2007. The Extraction of Technical Coefficients from Input and Output Data. Economic Systems Research 19, 453–459. https://doi.org/10.1080/09535310701698597</w:t>
       </w:r>
     </w:p>
     <w:p>
@@ -7514,7 +8953,7 @@
 </file>
 
 <file path=word/numbering.xml><?xml version="1.0" encoding="utf-8"?>
-<w:numbering xmlns:wpc="http://schemas.microsoft.com/office/word/2010/wordprocessingCanvas" xmlns:mc="http://schemas.openxmlformats.org/markup-compatibility/2006" xmlns:o="urn:schemas-microsoft-com:office:office" xmlns:r="http://schemas.openxmlformats.org/officeDocument/2006/relationships" xmlns:m="http://schemas.openxmlformats.org/officeDocument/2006/math" xmlns:v="urn:schemas-microsoft-com:vml" xmlns:wp14="http://schemas.microsoft.com/office/word/2010/wordprocessingDrawing" xmlns:wp="http://schemas.openxmlformats.org/drawingml/2006/wordprocessingDrawing" xmlns:w10="urn:schemas-microsoft-com:office:word" xmlns:w="http://schemas.openxmlformats.org/wordprocessingml/2006/main" xmlns:w14="http://schemas.microsoft.com/office/word/2010/wordml" xmlns:w15="http://schemas.microsoft.com/office/word/2012/wordml" xmlns:wpg="http://schemas.microsoft.com/office/word/2010/wordprocessingGroup" xmlns:wpi="http://schemas.microsoft.com/office/word/2010/wordprocessingInk" xmlns:wne="http://schemas.microsoft.com/office/word/2006/wordml" xmlns:wps="http://schemas.microsoft.com/office/word/2010/wordprocessingShape" mc:Ignorable="w14 w15 wp14">
+<w:numbering xmlns:wpc="http://schemas.microsoft.com/office/word/2010/wordprocessingCanvas" xmlns:cx="http://schemas.microsoft.com/office/drawing/2014/chartex" xmlns:cx1="http://schemas.microsoft.com/office/drawing/2015/9/8/chartex" xmlns:cx2="http://schemas.microsoft.com/office/drawing/2015/10/21/chartex" xmlns:cx3="http://schemas.microsoft.com/office/drawing/2016/5/9/chartex" xmlns:cx4="http://schemas.microsoft.com/office/drawing/2016/5/10/chartex" xmlns:cx5="http://schemas.microsoft.com/office/drawing/2016/5/11/chartex" xmlns:cx6="http://schemas.microsoft.com/office/drawing/2016/5/12/chartex" xmlns:cx7="http://schemas.microsoft.com/office/drawing/2016/5/13/chartex" xmlns:cx8="http://schemas.microsoft.com/office/drawing/2016/5/14/chartex" xmlns:mc="http://schemas.openxmlformats.org/markup-compatibility/2006" xmlns:aink="http://schemas.microsoft.com/office/drawing/2016/ink" xmlns:am3d="http://schemas.microsoft.com/office/drawing/2017/model3d" xmlns:o="urn:schemas-microsoft-com:office:office" xmlns:r="http://schemas.openxmlformats.org/officeDocument/2006/relationships" xmlns:m="http://schemas.openxmlformats.org/officeDocument/2006/math" xmlns:v="urn:schemas-microsoft-com:vml" xmlns:wp14="http://schemas.microsoft.com/office/word/2010/wordprocessingDrawing" xmlns:wp="http://schemas.openxmlformats.org/drawingml/2006/wordprocessingDrawing" xmlns:w10="urn:schemas-microsoft-com:office:word" xmlns:w="http://schemas.openxmlformats.org/wordprocessingml/2006/main" xmlns:w14="http://schemas.microsoft.com/office/word/2010/wordml" xmlns:w15="http://schemas.microsoft.com/office/word/2012/wordml" xmlns:w16cex="http://schemas.microsoft.com/office/word/2018/wordml/cex" xmlns:w16cid="http://schemas.microsoft.com/office/word/2016/wordml/cid" xmlns:w16="http://schemas.microsoft.com/office/word/2018/wordml" xmlns:w16sdtdh="http://schemas.microsoft.com/office/word/2020/wordml/sdtdatahash" xmlns:w16se="http://schemas.microsoft.com/office/word/2015/wordml/symex" xmlns:wpg="http://schemas.microsoft.com/office/word/2010/wordprocessingGroup" xmlns:wpi="http://schemas.microsoft.com/office/word/2010/wordprocessingInk" xmlns:wne="http://schemas.microsoft.com/office/word/2006/wordml" xmlns:wps="http://schemas.microsoft.com/office/word/2010/wordprocessingShape" mc:Ignorable="w14 w15 w16se w16cid w16 w16cex w16sdtdh wp14">
   <w:abstractNum w:abstractNumId="0" w15:restartNumberingAfterBreak="0">
     <w:nsid w:val="18B91C03"/>
     <w:multiLevelType w:val="multilevel"/>
@@ -7786,7 +9225,7 @@
 </file>
 
 <file path=word/styles.xml><?xml version="1.0" encoding="utf-8"?>
-<w:styles xmlns:mc="http://schemas.openxmlformats.org/markup-compatibility/2006" xmlns:r="http://schemas.openxmlformats.org/officeDocument/2006/relationships" xmlns:w="http://schemas.openxmlformats.org/wordprocessingml/2006/main" xmlns:w14="http://schemas.microsoft.com/office/word/2010/wordml" xmlns:w15="http://schemas.microsoft.com/office/word/2012/wordml" mc:Ignorable="w14 w15">
+<w:styles xmlns:mc="http://schemas.openxmlformats.org/markup-compatibility/2006" xmlns:r="http://schemas.openxmlformats.org/officeDocument/2006/relationships" xmlns:w="http://schemas.openxmlformats.org/wordprocessingml/2006/main" xmlns:w14="http://schemas.microsoft.com/office/word/2010/wordml" xmlns:w15="http://schemas.microsoft.com/office/word/2012/wordml" xmlns:w16cex="http://schemas.microsoft.com/office/word/2018/wordml/cex" xmlns:w16cid="http://schemas.microsoft.com/office/word/2016/wordml/cid" xmlns:w16="http://schemas.microsoft.com/office/word/2018/wordml" xmlns:w16sdtdh="http://schemas.microsoft.com/office/word/2020/wordml/sdtdatahash" xmlns:w16se="http://schemas.microsoft.com/office/word/2015/wordml/symex" mc:Ignorable="w14 w15 w16se w16cid w16 w16cex w16sdtdh">
   <w:docDefaults>
     <w:rPrDefault>
       <w:rPr>
@@ -7802,7 +9241,7 @@
       </w:pPr>
     </w:pPrDefault>
   </w:docDefaults>
-  <w:latentStyles w:defLockedState="0" w:defUIPriority="99" w:defSemiHidden="0" w:defUnhideWhenUsed="0" w:defQFormat="0" w:count="371">
+  <w:latentStyles w:defLockedState="0" w:defUIPriority="99" w:defSemiHidden="0" w:defUnhideWhenUsed="0" w:defQFormat="0" w:count="376">
     <w:lsdException w:name="Normal" w:uiPriority="0" w:qFormat="1"/>
     <w:lsdException w:name="heading 1" w:uiPriority="9" w:qFormat="1"/>
     <w:lsdException w:name="heading 2" w:semiHidden="1" w:uiPriority="9" w:unhideWhenUsed="1" w:qFormat="1"/>
@@ -7908,7 +9347,6 @@
     <w:lsdException w:name="HTML Sample" w:semiHidden="1" w:unhideWhenUsed="1"/>
     <w:lsdException w:name="HTML Typewriter" w:semiHidden="1" w:unhideWhenUsed="1"/>
     <w:lsdException w:name="HTML Variable" w:semiHidden="1" w:unhideWhenUsed="1"/>
-    <w:lsdException w:name="Normal Table" w:semiHidden="1" w:unhideWhenUsed="1"/>
     <w:lsdException w:name="annotation subject" w:semiHidden="1" w:unhideWhenUsed="1"/>
     <w:lsdException w:name="No List" w:semiHidden="1" w:unhideWhenUsed="1"/>
     <w:lsdException w:name="Outline List 1" w:semiHidden="1" w:unhideWhenUsed="1"/>
@@ -7951,11 +9389,8 @@
     <w:lsdException w:name="Table Contemporary" w:semiHidden="1" w:unhideWhenUsed="1"/>
     <w:lsdException w:name="Table Elegant" w:semiHidden="1" w:unhideWhenUsed="1"/>
     <w:lsdException w:name="Table Professional" w:semiHidden="1" w:unhideWhenUsed="1"/>
-    <w:lsdException w:name="Table Subtle 1" w:semiHidden="1" w:unhideWhenUsed="1"/>
     <w:lsdException w:name="Table Subtle 2" w:semiHidden="1" w:unhideWhenUsed="1"/>
     <w:lsdException w:name="Table Web 1" w:semiHidden="1" w:unhideWhenUsed="1"/>
-    <w:lsdException w:name="Table Web 2" w:semiHidden="1" w:unhideWhenUsed="1"/>
-    <w:lsdException w:name="Table Web 3" w:semiHidden="1" w:unhideWhenUsed="1"/>
     <w:lsdException w:name="Balloon Text" w:semiHidden="1" w:unhideWhenUsed="1"/>
     <w:lsdException w:name="Table Grid" w:uiPriority="39"/>
     <w:lsdException w:name="Table Theme" w:semiHidden="1" w:unhideWhenUsed="1"/>
@@ -8174,6 +9609,11 @@
     <w:lsdException w:name="List Table 5 Dark Accent 6" w:uiPriority="50"/>
     <w:lsdException w:name="List Table 6 Colorful Accent 6" w:uiPriority="51"/>
     <w:lsdException w:name="List Table 7 Colorful Accent 6" w:uiPriority="52"/>
+    <w:lsdException w:name="Mention" w:semiHidden="1" w:unhideWhenUsed="1"/>
+    <w:lsdException w:name="Smart Hyperlink" w:semiHidden="1" w:unhideWhenUsed="1"/>
+    <w:lsdException w:name="Hashtag" w:semiHidden="1" w:unhideWhenUsed="1"/>
+    <w:lsdException w:name="Unresolved Mention" w:semiHidden="1" w:unhideWhenUsed="1"/>
+    <w:lsdException w:name="Smart Link" w:semiHidden="1" w:unhideWhenUsed="1"/>
   </w:latentStyles>
   <w:style w:type="paragraph" w:default="1" w:styleId="Normal">
     <w:name w:val="Normal"/>
@@ -8182,7 +9622,6 @@
   <w:style w:type="character" w:default="1" w:styleId="DefaultParagraphFont">
     <w:name w:val="Default Paragraph Font"/>
     <w:uiPriority w:val="1"/>
-    <w:semiHidden/>
     <w:unhideWhenUsed/>
   </w:style>
   <w:style w:type="table" w:default="1" w:styleId="TableNormal">

</xml_diff>